<commit_message>
ME CAGO EN MI PUTA MADRE
Y EN LA DE PEDRO
</commit_message>
<xml_diff>
--- a/sources/Apartado 1/MEMORIA.docx
+++ b/sources/Apartado 1/MEMORIA.docx
@@ -4475,7 +4475,7 @@
           <w:r>
             <w:fldChar w:fldCharType="separate"/>
           </w:r>
-          <w:hyperlink w:anchor="_Toc39308168" w:history="1">
+          <w:hyperlink w:anchor="_Toc39504169" w:history="1">
             <w:r>
               <w:rPr>
                 <w:rStyle w:val="Hipervnculo"/>
@@ -4502,7 +4502,7 @@
                 <w:noProof/>
                 <w:webHidden/>
               </w:rPr>
-              <w:instrText xml:space="preserve"> PAGEREF _Toc39308168 \h </w:instrText>
+              <w:instrText xml:space="preserve"> PAGEREF _Toc39504169 \h </w:instrText>
             </w:r>
             <w:r>
               <w:rPr>
@@ -4545,7 +4545,7 @@
               <w:lang w:val="en-GB" w:eastAsia="en-GB"/>
             </w:rPr>
           </w:pPr>
-          <w:hyperlink w:anchor="_Toc39308169" w:history="1">
+          <w:hyperlink w:anchor="_Toc39504170" w:history="1">
             <w:r>
               <w:rPr>
                 <w:rStyle w:val="Hipervnculo"/>
@@ -4572,7 +4572,7 @@
                 <w:noProof/>
                 <w:webHidden/>
               </w:rPr>
-              <w:instrText xml:space="preserve"> PAGEREF _Toc39308169 \h </w:instrText>
+              <w:instrText xml:space="preserve"> PAGEREF _Toc39504170 \h </w:instrText>
             </w:r>
             <w:r>
               <w:rPr>
@@ -4615,7 +4615,7 @@
               <w:lang w:val="en-GB" w:eastAsia="en-GB"/>
             </w:rPr>
           </w:pPr>
-          <w:hyperlink w:anchor="_Toc39308170" w:history="1">
+          <w:hyperlink w:anchor="_Toc39504171" w:history="1">
             <w:r>
               <w:rPr>
                 <w:rStyle w:val="Hipervnculo"/>
@@ -4642,7 +4642,7 @@
                 <w:noProof/>
                 <w:webHidden/>
               </w:rPr>
-              <w:instrText xml:space="preserve"> PAGEREF _Toc39308170 \h </w:instrText>
+              <w:instrText xml:space="preserve"> PAGEREF _Toc39504171 \h </w:instrText>
             </w:r>
             <w:r>
               <w:rPr>
@@ -4685,7 +4685,7 @@
               <w:lang w:val="en-GB" w:eastAsia="en-GB"/>
             </w:rPr>
           </w:pPr>
-          <w:hyperlink w:anchor="_Toc39308171" w:history="1">
+          <w:hyperlink w:anchor="_Toc39504172" w:history="1">
             <w:r>
               <w:rPr>
                 <w:rStyle w:val="Hipervnculo"/>
@@ -4712,7 +4712,7 @@
                 <w:noProof/>
                 <w:webHidden/>
               </w:rPr>
-              <w:instrText xml:space="preserve"> PAGEREF _Toc39308171 \h </w:instrText>
+              <w:instrText xml:space="preserve"> PAGEREF _Toc39504172 \h </w:instrText>
             </w:r>
             <w:r>
               <w:rPr>
@@ -4732,7 +4732,7 @@
                 <w:noProof/>
                 <w:webHidden/>
               </w:rPr>
-              <w:t>8</w:t>
+              <w:t>7</w:t>
             </w:r>
             <w:r>
               <w:rPr>
@@ -4755,7 +4755,7 @@
               <w:lang w:val="en-GB" w:eastAsia="en-GB"/>
             </w:rPr>
           </w:pPr>
-          <w:hyperlink w:anchor="_Toc39308172" w:history="1">
+          <w:hyperlink w:anchor="_Toc39504173" w:history="1">
             <w:r>
               <w:rPr>
                 <w:rStyle w:val="Hipervnculo"/>
@@ -4782,7 +4782,7 @@
                 <w:noProof/>
                 <w:webHidden/>
               </w:rPr>
-              <w:instrText xml:space="preserve"> PAGEREF _Toc39308172 \h </w:instrText>
+              <w:instrText xml:space="preserve"> PAGEREF _Toc39504173 \h </w:instrText>
             </w:r>
             <w:r>
               <w:rPr>
@@ -4802,7 +4802,7 @@
                 <w:noProof/>
                 <w:webHidden/>
               </w:rPr>
-              <w:t>13</w:t>
+              <w:t>12</w:t>
             </w:r>
             <w:r>
               <w:rPr>
@@ -4825,7 +4825,7 @@
               <w:lang w:val="en-GB" w:eastAsia="en-GB"/>
             </w:rPr>
           </w:pPr>
-          <w:hyperlink w:anchor="_Toc39308173" w:history="1">
+          <w:hyperlink w:anchor="_Toc39504174" w:history="1">
             <w:r>
               <w:rPr>
                 <w:rStyle w:val="Hipervnculo"/>
@@ -4852,7 +4852,7 @@
                 <w:noProof/>
                 <w:webHidden/>
               </w:rPr>
-              <w:instrText xml:space="preserve"> PAGEREF _Toc39308173 \h </w:instrText>
+              <w:instrText xml:space="preserve"> PAGEREF _Toc39504174 \h </w:instrText>
             </w:r>
             <w:r>
               <w:rPr>
@@ -4872,7 +4872,7 @@
                 <w:noProof/>
                 <w:webHidden/>
               </w:rPr>
-              <w:t>15</w:t>
+              <w:t>14</w:t>
             </w:r>
             <w:r>
               <w:rPr>
@@ -4895,7 +4895,7 @@
               <w:lang w:val="en-GB" w:eastAsia="en-GB"/>
             </w:rPr>
           </w:pPr>
-          <w:hyperlink w:anchor="_Toc39308174" w:history="1">
+          <w:hyperlink w:anchor="_Toc39504175" w:history="1">
             <w:r>
               <w:rPr>
                 <w:rStyle w:val="Hipervnculo"/>
@@ -4922,7 +4922,7 @@
                 <w:noProof/>
                 <w:webHidden/>
               </w:rPr>
-              <w:instrText xml:space="preserve"> PAGEREF _Toc39308174 \h </w:instrText>
+              <w:instrText xml:space="preserve"> PAGEREF _Toc39504175 \h </w:instrText>
             </w:r>
             <w:r>
               <w:rPr>
@@ -4942,7 +4942,7 @@
                 <w:noProof/>
                 <w:webHidden/>
               </w:rPr>
-              <w:t>16</w:t>
+              <w:t>15</w:t>
             </w:r>
             <w:r>
               <w:rPr>
@@ -4965,7 +4965,7 @@
               <w:lang w:val="en-GB" w:eastAsia="en-GB"/>
             </w:rPr>
           </w:pPr>
-          <w:hyperlink w:anchor="_Toc39308175" w:history="1">
+          <w:hyperlink w:anchor="_Toc39504176" w:history="1">
             <w:r>
               <w:rPr>
                 <w:rStyle w:val="Hipervnculo"/>
@@ -4992,7 +4992,7 @@
                 <w:noProof/>
                 <w:webHidden/>
               </w:rPr>
-              <w:instrText xml:space="preserve"> PAGEREF _Toc39308175 \h </w:instrText>
+              <w:instrText xml:space="preserve"> PAGEREF _Toc39504176 \h </w:instrText>
             </w:r>
             <w:r>
               <w:rPr>
@@ -5012,7 +5012,7 @@
                 <w:noProof/>
                 <w:webHidden/>
               </w:rPr>
-              <w:t>16</w:t>
+              <w:t>15</w:t>
             </w:r>
             <w:r>
               <w:rPr>
@@ -5035,7 +5035,7 @@
               <w:lang w:val="en-GB" w:eastAsia="en-GB"/>
             </w:rPr>
           </w:pPr>
-          <w:hyperlink w:anchor="_Toc39308176" w:history="1">
+          <w:hyperlink w:anchor="_Toc39504177" w:history="1">
             <w:r>
               <w:rPr>
                 <w:rStyle w:val="Hipervnculo"/>
@@ -5062,7 +5062,7 @@
                 <w:noProof/>
                 <w:webHidden/>
               </w:rPr>
-              <w:instrText xml:space="preserve"> PAGEREF _Toc39308176 \h </w:instrText>
+              <w:instrText xml:space="preserve"> PAGEREF _Toc39504177 \h </w:instrText>
             </w:r>
             <w:r>
               <w:rPr>
@@ -5082,7 +5082,7 @@
                 <w:noProof/>
                 <w:webHidden/>
               </w:rPr>
-              <w:t>16</w:t>
+              <w:t>15</w:t>
             </w:r>
             <w:r>
               <w:rPr>
@@ -5105,7 +5105,7 @@
               <w:lang w:val="en-GB" w:eastAsia="en-GB"/>
             </w:rPr>
           </w:pPr>
-          <w:hyperlink w:anchor="_Toc39308177" w:history="1">
+          <w:hyperlink w:anchor="_Toc39504178" w:history="1">
             <w:r>
               <w:rPr>
                 <w:rStyle w:val="Hipervnculo"/>
@@ -5132,7 +5132,7 @@
                 <w:noProof/>
                 <w:webHidden/>
               </w:rPr>
-              <w:instrText xml:space="preserve"> PAGEREF _Toc39308177 \h </w:instrText>
+              <w:instrText xml:space="preserve"> PAGEREF _Toc39504178 \h </w:instrText>
             </w:r>
             <w:r>
               <w:rPr>
@@ -5175,7 +5175,7 @@
               <w:lang w:val="en-GB" w:eastAsia="en-GB"/>
             </w:rPr>
           </w:pPr>
-          <w:hyperlink w:anchor="_Toc39308178" w:history="1">
+          <w:hyperlink w:anchor="_Toc39504179" w:history="1">
             <w:r>
               <w:rPr>
                 <w:rStyle w:val="Hipervnculo"/>
@@ -5202,7 +5202,7 @@
                 <w:noProof/>
                 <w:webHidden/>
               </w:rPr>
-              <w:instrText xml:space="preserve"> PAGEREF _Toc39308178 \h </w:instrText>
+              <w:instrText xml:space="preserve"> PAGEREF _Toc39504179 \h </w:instrText>
             </w:r>
             <w:r>
               <w:rPr>
@@ -5222,7 +5222,7 @@
                 <w:noProof/>
                 <w:webHidden/>
               </w:rPr>
-              <w:t>18</w:t>
+              <w:t>22</w:t>
             </w:r>
             <w:r>
               <w:rPr>
@@ -5245,7 +5245,7 @@
               <w:lang w:val="en-GB" w:eastAsia="en-GB"/>
             </w:rPr>
           </w:pPr>
-          <w:hyperlink w:anchor="_Toc39308179" w:history="1">
+          <w:hyperlink w:anchor="_Toc39504180" w:history="1">
             <w:r>
               <w:rPr>
                 <w:rStyle w:val="Hipervnculo"/>
@@ -5272,7 +5272,7 @@
                 <w:noProof/>
                 <w:webHidden/>
               </w:rPr>
-              <w:instrText xml:space="preserve"> PAGEREF _Toc39308179 \h </w:instrText>
+              <w:instrText xml:space="preserve"> PAGEREF _Toc39504180 \h </w:instrText>
             </w:r>
             <w:r>
               <w:rPr>
@@ -5292,7 +5292,7 @@
                 <w:noProof/>
                 <w:webHidden/>
               </w:rPr>
-              <w:t>18</w:t>
+              <w:t>24</w:t>
             </w:r>
             <w:r>
               <w:rPr>
@@ -5315,7 +5315,7 @@
               <w:lang w:val="en-GB" w:eastAsia="en-GB"/>
             </w:rPr>
           </w:pPr>
-          <w:hyperlink w:anchor="_Toc39308180" w:history="1">
+          <w:hyperlink w:anchor="_Toc39504181" w:history="1">
             <w:r>
               <w:rPr>
                 <w:rStyle w:val="Hipervnculo"/>
@@ -5342,7 +5342,7 @@
                 <w:noProof/>
                 <w:webHidden/>
               </w:rPr>
-              <w:instrText xml:space="preserve"> PAGEREF _Toc39308180 \h </w:instrText>
+              <w:instrText xml:space="preserve"> PAGEREF _Toc39504181 \h </w:instrText>
             </w:r>
             <w:r>
               <w:rPr>
@@ -5362,7 +5362,7 @@
                 <w:noProof/>
                 <w:webHidden/>
               </w:rPr>
-              <w:t>18</w:t>
+              <w:t>24</w:t>
             </w:r>
             <w:r>
               <w:rPr>
@@ -5385,7 +5385,7 @@
               <w:lang w:val="en-GB" w:eastAsia="en-GB"/>
             </w:rPr>
           </w:pPr>
-          <w:hyperlink w:anchor="_Toc39308181" w:history="1">
+          <w:hyperlink w:anchor="_Toc39504182" w:history="1">
             <w:r>
               <w:rPr>
                 <w:rStyle w:val="Hipervnculo"/>
@@ -5412,7 +5412,7 @@
                 <w:noProof/>
                 <w:webHidden/>
               </w:rPr>
-              <w:instrText xml:space="preserve"> PAGEREF _Toc39308181 \h </w:instrText>
+              <w:instrText xml:space="preserve"> PAGEREF _Toc39504182 \h </w:instrText>
             </w:r>
             <w:r>
               <w:rPr>
@@ -5432,7 +5432,7 @@
                 <w:noProof/>
                 <w:webHidden/>
               </w:rPr>
-              <w:t>18</w:t>
+              <w:t>24</w:t>
             </w:r>
             <w:r>
               <w:rPr>
@@ -5455,7 +5455,7 @@
               <w:lang w:val="en-GB" w:eastAsia="en-GB"/>
             </w:rPr>
           </w:pPr>
-          <w:hyperlink w:anchor="_Toc39308182" w:history="1">
+          <w:hyperlink w:anchor="_Toc39504183" w:history="1">
             <w:r>
               <w:rPr>
                 <w:rStyle w:val="Hipervnculo"/>
@@ -5482,7 +5482,7 @@
                 <w:noProof/>
                 <w:webHidden/>
               </w:rPr>
-              <w:instrText xml:space="preserve"> PAGEREF _Toc39308182 \h </w:instrText>
+              <w:instrText xml:space="preserve"> PAGEREF _Toc39504183 \h </w:instrText>
             </w:r>
             <w:r>
               <w:rPr>
@@ -5502,7 +5502,7 @@
                 <w:noProof/>
                 <w:webHidden/>
               </w:rPr>
-              <w:t>19</w:t>
+              <w:t>24</w:t>
             </w:r>
             <w:r>
               <w:rPr>
@@ -5525,7 +5525,7 @@
               <w:lang w:val="en-GB" w:eastAsia="en-GB"/>
             </w:rPr>
           </w:pPr>
-          <w:hyperlink w:anchor="_Toc39308183" w:history="1">
+          <w:hyperlink w:anchor="_Toc39504184" w:history="1">
             <w:r>
               <w:rPr>
                 <w:rStyle w:val="Hipervnculo"/>
@@ -5552,7 +5552,7 @@
                 <w:noProof/>
                 <w:webHidden/>
               </w:rPr>
-              <w:instrText xml:space="preserve"> PAGEREF _Toc39308183 \h </w:instrText>
+              <w:instrText xml:space="preserve"> PAGEREF _Toc39504184 \h </w:instrText>
             </w:r>
             <w:r>
               <w:rPr>
@@ -5572,7 +5572,7 @@
                 <w:noProof/>
                 <w:webHidden/>
               </w:rPr>
-              <w:t>19</w:t>
+              <w:t>26</w:t>
             </w:r>
             <w:r>
               <w:rPr>
@@ -5595,7 +5595,7 @@
               <w:lang w:val="en-GB" w:eastAsia="en-GB"/>
             </w:rPr>
           </w:pPr>
-          <w:hyperlink w:anchor="_Toc39308184" w:history="1">
+          <w:hyperlink w:anchor="_Toc39504185" w:history="1">
             <w:r>
               <w:rPr>
                 <w:rStyle w:val="Hipervnculo"/>
@@ -5622,7 +5622,7 @@
                 <w:noProof/>
                 <w:webHidden/>
               </w:rPr>
-              <w:instrText xml:space="preserve"> PAGEREF _Toc39308184 \h </w:instrText>
+              <w:instrText xml:space="preserve"> PAGEREF _Toc39504185 \h </w:instrText>
             </w:r>
             <w:r>
               <w:rPr>
@@ -5642,7 +5642,7 @@
                 <w:noProof/>
                 <w:webHidden/>
               </w:rPr>
-              <w:t>19</w:t>
+              <w:t>26</w:t>
             </w:r>
             <w:r>
               <w:rPr>
@@ -5665,7 +5665,7 @@
               <w:lang w:val="en-GB" w:eastAsia="en-GB"/>
             </w:rPr>
           </w:pPr>
-          <w:hyperlink w:anchor="_Toc39308185" w:history="1">
+          <w:hyperlink w:anchor="_Toc39504186" w:history="1">
             <w:r>
               <w:rPr>
                 <w:rStyle w:val="Hipervnculo"/>
@@ -5692,7 +5692,7 @@
                 <w:noProof/>
                 <w:webHidden/>
               </w:rPr>
-              <w:instrText xml:space="preserve"> PAGEREF _Toc39308185 \h </w:instrText>
+              <w:instrText xml:space="preserve"> PAGEREF _Toc39504186 \h </w:instrText>
             </w:r>
             <w:r>
               <w:rPr>
@@ -5712,7 +5712,7 @@
                 <w:noProof/>
                 <w:webHidden/>
               </w:rPr>
-              <w:t>19</w:t>
+              <w:t>26</w:t>
             </w:r>
             <w:r>
               <w:rPr>
@@ -5758,7 +5758,7 @@
         <w:pStyle w:val="Ttulo1"/>
         <w:jc w:val="center"/>
       </w:pPr>
-      <w:bookmarkStart w:id="1" w:name="_Toc39308168"/>
+      <w:bookmarkStart w:id="1" w:name="_Toc39504169"/>
       <w:r>
         <w:lastRenderedPageBreak/>
         <w:t>DISEÑO DEL MÓDULO CNT_DISPLAY</w:t>
@@ -5769,7 +5769,7 @@
       <w:pPr>
         <w:pStyle w:val="Ttulo2"/>
       </w:pPr>
-      <w:bookmarkStart w:id="2" w:name="_Toc39308169"/>
+      <w:bookmarkStart w:id="2" w:name="_Toc39504170"/>
       <w:r>
         <w:t>PLANTEAMIENTO</w:t>
       </w:r>
@@ -5813,7 +5813,7 @@
       <w:pPr>
         <w:pStyle w:val="Ttulo2"/>
       </w:pPr>
-      <w:bookmarkStart w:id="3" w:name="_Toc39308170"/>
+      <w:bookmarkStart w:id="3" w:name="_Toc39504171"/>
       <w:r>
         <w:t>DISEÑO</w:t>
       </w:r>
@@ -6005,15 +6005,7 @@
         <w:t xml:space="preserve"> conversor del número a binario a BCD para</w:t>
       </w:r>
       <w:r>
-        <w:t xml:space="preserve"> activar los segmentos apropiados del display (</w:t>
-      </w:r>
-      <w:proofErr w:type="spellStart"/>
-      <w:r>
-        <w:t>S_multiplexor</w:t>
-      </w:r>
-      <w:proofErr w:type="spellEnd"/>
-      <w:r>
-        <w:t>).</w:t>
+        <w:t xml:space="preserve"> activar los segmentos apropiados del display (S_multiplexor).</w:t>
       </w:r>
     </w:p>
     <w:p>
@@ -6137,11 +6129,9 @@
               <w:ind w:left="0"/>
               <w:jc w:val="center"/>
             </w:pPr>
-            <w:proofErr w:type="spellStart"/>
             <w:r>
               <w:t>S_multiplexor</w:t>
             </w:r>
-            <w:proofErr w:type="spellEnd"/>
           </w:p>
         </w:tc>
         <w:tc>
@@ -6454,15 +6444,7 @@
         <w:pStyle w:val="Prrafodelista"/>
       </w:pPr>
       <w:r>
-        <w:t xml:space="preserve">Este componente produce la señal </w:t>
-      </w:r>
-      <w:proofErr w:type="spellStart"/>
-      <w:r>
-        <w:t>CE_preescaler</w:t>
-      </w:r>
-      <w:proofErr w:type="spellEnd"/>
-      <w:r>
-        <w:t xml:space="preserve"> a partir de la señal de reloj (CLK), pasando de recibir pulsos cada 10 nanosegundos a producir una señal de salida con pulsos cada 1 milisegundo para activar el funcionamiento del contador de 2bits.</w:t>
+        <w:t>Este componente produce la señal CE_preescaler a partir de la señal de reloj (CLK), pasando de recibir pulsos cada 10 nanosegundos a producir una señal de salida con pulsos cada 1 milisegundo para activar el funcionamiento del contador de 2bits.</w:t>
       </w:r>
     </w:p>
     <w:p>
@@ -6569,15 +6551,7 @@
         <w:pStyle w:val="Prrafodelista"/>
       </w:pPr>
       <w:r>
-        <w:t xml:space="preserve">Este componente es regulado por la señal </w:t>
-      </w:r>
-      <w:proofErr w:type="spellStart"/>
-      <w:r>
-        <w:t>CE_preescaler</w:t>
-      </w:r>
-      <w:proofErr w:type="spellEnd"/>
-      <w:r>
-        <w:t xml:space="preserve"> la cuál porta un pulso cada 1 milisegundo que activará al contador para incrementarse en uno su valor de salida S. Cuando llega a 3 (“11”) vuelve a 0 (“00”) por tanto podemos indicar las salida de las 4 cifras en el multiplexor en bucle, refrescando los datos mostrados cada 4 milisegundos.</w:t>
+        <w:t>Este componente es regulado por la señal CE_preescaler la cuál porta un pulso cada 1 milisegundo que activará al contador para incrementarse en uno su valor de salida S. Cuando llega a 3 (“11”) vuelve a 0 (“00”) por tanto podemos indicar las salida de las 4 cifras en el multiplexor en bucle, refrescando los datos mostrados cada 4 milisegundos.</w:t>
       </w:r>
     </w:p>
     <w:p>
@@ -6695,15 +6669,7 @@
         <w:t>BCD</w:t>
       </w:r>
       <w:r>
-        <w:t xml:space="preserve"> (</w:t>
-      </w:r>
-      <w:proofErr w:type="spellStart"/>
-      <w:r>
-        <w:t>S_multiplexor</w:t>
-      </w:r>
-      <w:proofErr w:type="spellEnd"/>
-      <w:r>
-        <w:t>) y en función del número le asigna su c</w:t>
+        <w:t xml:space="preserve"> (S_multiplexor) y en función del número le asigna su c</w:t>
       </w:r>
       <w:r>
         <w:t xml:space="preserve">ombinación para la visualización en 7 segmentos, </w:t>
@@ -6814,11 +6780,9 @@
               <w:ind w:left="0"/>
               <w:jc w:val="center"/>
             </w:pPr>
-            <w:proofErr w:type="spellStart"/>
             <w:r>
               <w:t>S_multiplexor</w:t>
             </w:r>
-            <w:proofErr w:type="spellEnd"/>
           </w:p>
         </w:tc>
         <w:tc>
@@ -7198,15 +7162,7 @@
     </w:p>
     <w:p>
       <w:r>
-        <w:t xml:space="preserve">Combinando estos componentes el diagrama completo de la estructura del cnt_display queda </w:t>
-      </w:r>
-      <w:proofErr w:type="spellStart"/>
-      <w:r>
-        <w:t>asi</w:t>
-      </w:r>
-      <w:proofErr w:type="spellEnd"/>
-      <w:r>
-        <w:t>:</w:t>
+        <w:t>Combinando estos componentes el diagrama completo de la estructura del cnt_display queda asi:</w:t>
       </w:r>
     </w:p>
     <w:p>
@@ -9538,11 +9494,9 @@
             <w:pPr>
               <w:jc w:val="center"/>
             </w:pPr>
-            <w:proofErr w:type="spellStart"/>
             <w:r>
               <w:t>CE_preescaler</w:t>
             </w:r>
-            <w:proofErr w:type="spellEnd"/>
           </w:p>
         </w:tc>
       </w:tr>
@@ -9657,11 +9611,9 @@
             <w:pPr>
               <w:jc w:val="center"/>
             </w:pPr>
-            <w:proofErr w:type="spellStart"/>
             <w:r>
               <w:t>S_multiplexor</w:t>
             </w:r>
-            <w:proofErr w:type="spellEnd"/>
             <w:r>
               <w:t xml:space="preserve"> (4bits)</w:t>
             </w:r>
@@ -9878,7 +9830,7 @@
       <w:pPr>
         <w:pStyle w:val="Ttulo2"/>
       </w:pPr>
-      <w:bookmarkStart w:id="4" w:name="_Toc39308171"/>
+      <w:bookmarkStart w:id="4" w:name="_Toc39504172"/>
       <w:r>
         <w:t>SIMULACIÓN FUNCIONAL</w:t>
       </w:r>
@@ -10538,13 +10490,8 @@
         </w:numPr>
       </w:pPr>
       <w:r>
-        <w:t xml:space="preserve">Señales auxiliares del </w:t>
-      </w:r>
-      <w:proofErr w:type="spellStart"/>
-      <w:r>
-        <w:t>testBench</w:t>
-      </w:r>
-      <w:proofErr w:type="spellEnd"/>
+        <w:t>Señales auxiliares del testBench</w:t>
+      </w:r>
     </w:p>
     <w:p>
       <w:pPr>
@@ -10554,14 +10501,9 @@
           <w:numId w:val="4"/>
         </w:numPr>
       </w:pPr>
-      <w:proofErr w:type="spellStart"/>
       <w:r>
         <w:lastRenderedPageBreak/>
-        <w:t>D_Display_Aux</w:t>
-      </w:r>
-      <w:proofErr w:type="spellEnd"/>
-      <w:r>
-        <w:t xml:space="preserve"> : Señal que guarda el valor en </w:t>
+        <w:t xml:space="preserve">D_Display_Aux : Señal que guarda el valor en </w:t>
       </w:r>
       <w:r>
         <w:t>BCD</w:t>
@@ -10579,15 +10521,7 @@
         </w:numPr>
       </w:pPr>
       <w:r>
-        <w:t xml:space="preserve">BCD_U : Señal que guarda el valor en </w:t>
-      </w:r>
-      <w:proofErr w:type="spellStart"/>
-      <w:r>
-        <w:t>Bin</w:t>
-      </w:r>
-      <w:proofErr w:type="spellEnd"/>
-      <w:r>
-        <w:t xml:space="preserve"> del display correspondiente a las unidades.</w:t>
+        <w:t>BCD_U : Señal que guarda el valor en Bin del display correspondiente a las unidades.</w:t>
       </w:r>
     </w:p>
     <w:p>
@@ -10599,15 +10533,7 @@
         </w:numPr>
       </w:pPr>
       <w:r>
-        <w:t xml:space="preserve">BCD_D : Señal que guarda el valor en </w:t>
-      </w:r>
-      <w:proofErr w:type="spellStart"/>
-      <w:r>
-        <w:t>Bin</w:t>
-      </w:r>
-      <w:proofErr w:type="spellEnd"/>
-      <w:r>
-        <w:t xml:space="preserve"> del display correspondiente a las decenas.</w:t>
+        <w:t>BCD_D : Señal que guarda el valor en Bin del display correspondiente a las decenas.</w:t>
       </w:r>
     </w:p>
     <w:p>
@@ -10619,15 +10545,7 @@
         </w:numPr>
       </w:pPr>
       <w:r>
-        <w:t xml:space="preserve">BCD_C : Señal que guarda el valor en </w:t>
-      </w:r>
-      <w:proofErr w:type="spellStart"/>
-      <w:r>
-        <w:t>Bin</w:t>
-      </w:r>
-      <w:proofErr w:type="spellEnd"/>
-      <w:r>
-        <w:t xml:space="preserve"> del display correspondiente a las centenas.</w:t>
+        <w:t>BCD_C : Señal que guarda el valor en Bin del display correspondiente a las centenas.</w:t>
       </w:r>
     </w:p>
     <w:p>
@@ -10639,15 +10557,7 @@
         </w:numPr>
       </w:pPr>
       <w:r>
-        <w:t xml:space="preserve">BCD_M : Señal que guarda el valor en </w:t>
-      </w:r>
-      <w:proofErr w:type="spellStart"/>
-      <w:r>
-        <w:t>Bin</w:t>
-      </w:r>
-      <w:proofErr w:type="spellEnd"/>
-      <w:r>
-        <w:t xml:space="preserve"> del display correspondiente a los millares.</w:t>
+        <w:t>BCD_M : Señal que guarda el valor en Bin del display correspondiente a los millares.</w:t>
       </w:r>
     </w:p>
     <w:p>
@@ -10943,7 +10853,7 @@
       <w:pPr>
         <w:pStyle w:val="Ttulo2"/>
       </w:pPr>
-      <w:bookmarkStart w:id="5" w:name="_Toc39308172"/>
+      <w:bookmarkStart w:id="5" w:name="_Toc39504173"/>
       <w:r>
         <w:t>SIMULACIÓN TEMPORAL</w:t>
       </w:r>
@@ -10963,15 +10873,7 @@
         <w:t xml:space="preserve">, que es lanzada tras la implementación, </w:t>
       </w:r>
       <w:r>
-        <w:t xml:space="preserve">posee una duración total de 12 </w:t>
-      </w:r>
-      <w:proofErr w:type="spellStart"/>
-      <w:r>
-        <w:t>ns</w:t>
-      </w:r>
-      <w:proofErr w:type="spellEnd"/>
-      <w:r>
-        <w:t>.</w:t>
+        <w:t>posee una duración total de 12 ns.</w:t>
       </w:r>
     </w:p>
     <w:p>
@@ -11271,15 +11173,7 @@
         <w:t xml:space="preserve">En este primer estimulo </w:t>
       </w:r>
       <w:r>
-        <w:t xml:space="preserve">podemos observar el retardo 10.422 </w:t>
-      </w:r>
-      <w:proofErr w:type="spellStart"/>
-      <w:r>
-        <w:t>ns</w:t>
-      </w:r>
-      <w:proofErr w:type="spellEnd"/>
-      <w:r>
-        <w:t xml:space="preserve"> entre el flanco de subida en el cuál debería haberse producido el cambio de</w:t>
+        <w:t>podemos observar el retardo 10.422 ns entre el flanco de subida en el cuál debería haberse producido el cambio de</w:t>
       </w:r>
       <w:r>
         <w:t>l valor</w:t>
@@ -11640,7 +11534,7 @@
       <w:pPr>
         <w:pStyle w:val="Ttulo2"/>
       </w:pPr>
-      <w:bookmarkStart w:id="6" w:name="_Toc39308173"/>
+      <w:bookmarkStart w:id="6" w:name="_Toc39504174"/>
       <w:r>
         <w:t>CONCLUSIÓN</w:t>
       </w:r>
@@ -11664,15 +11558,7 @@
     </w:p>
     <w:p>
       <w:r>
-        <w:t xml:space="preserve">La segunda conclusión es la de lo importante que es tener cuidado con el lugar y la forma de emplear las señales para así evitar la inferencia de </w:t>
-      </w:r>
-      <w:proofErr w:type="spellStart"/>
-      <w:r>
-        <w:t>latches</w:t>
-      </w:r>
-      <w:proofErr w:type="spellEnd"/>
-      <w:r>
-        <w:t xml:space="preserve">. </w:t>
+        <w:t xml:space="preserve">La segunda conclusión es la de lo importante que es tener cuidado con el lugar y la forma de emplear las señales para así evitar la inferencia de latches. </w:t>
       </w:r>
     </w:p>
     <w:p>
@@ -11690,7 +11576,7 @@
       <w:pPr>
         <w:pStyle w:val="Ttulo1"/>
       </w:pPr>
-      <w:bookmarkStart w:id="7" w:name="_Toc39308174"/>
+      <w:bookmarkStart w:id="7" w:name="_Toc39504175"/>
       <w:r>
         <w:lastRenderedPageBreak/>
         <w:t xml:space="preserve">DISEÑO DEL MÓDULO </w:t>
@@ -11704,7 +11590,7 @@
       <w:pPr>
         <w:pStyle w:val="Ttulo2"/>
       </w:pPr>
-      <w:bookmarkStart w:id="8" w:name="_Toc39308175"/>
+      <w:bookmarkStart w:id="8" w:name="_Toc39504176"/>
       <w:r>
         <w:t>PLANTEAMIENTO</w:t>
       </w:r>
@@ -11727,7 +11613,7 @@
       <w:pPr>
         <w:pStyle w:val="Ttulo2"/>
       </w:pPr>
-      <w:bookmarkStart w:id="9" w:name="_Toc39308176"/>
+      <w:bookmarkStart w:id="9" w:name="_Toc39504177"/>
       <w:r>
         <w:t>DISEÑO</w:t>
       </w:r>
@@ -11882,19 +11768,7 @@
         <w:pStyle w:val="Prrafodelista"/>
       </w:pPr>
       <w:r>
-        <w:t xml:space="preserve">Este componente recibe por entrada el valor en decremento del primer contador (cnt_bin_out) y la señal que notifica la existencia de un nuevo dato para empezar el conteo (DATA_OK). Este contador reflejará su conteo a través de las señales de salida hacía el registro de 16 bits </w:t>
-      </w:r>
-      <w:r>
-        <w:t>(BCD_U, BCD_D, BCD_C y BCD_M)</w:t>
-      </w:r>
-      <w:r>
-        <w:t xml:space="preserve"> mientras que el primer contador no sea cero </w:t>
-      </w:r>
-      <w:r>
-        <w:t>(cnt_bin_out)</w:t>
-      </w:r>
-      <w:r>
-        <w:t xml:space="preserve"> consiguiendo el valor binario conseguido por entrada por el primer contador (DATA) pero en formato BCD.</w:t>
+        <w:t>Este componente recibe por entrada el valor en decremento del primer contador (cnt_bin_out) y la señal que notifica la existencia de un nuevo dato para empezar el conteo (DATA_OK). Este contador reflejará su conteo a través de las señales de salida hacía el registro de 16 bits (BCD_U, BCD_D, BCD_C y BCD_M) mientras que el primer contador no sea cero (cnt_bin_out) consiguiendo el valor binario conseguido por entrada por el primer contador (DATA) pero en formato BCD.</w:t>
       </w:r>
     </w:p>
     <w:p>
@@ -12120,13 +11994,7 @@
         <w:pStyle w:val="Prrafodelista"/>
       </w:pPr>
       <w:r>
-        <w:t xml:space="preserve">Este componente recibe por entrada los valores del número en formato BCD generados por el contador de 4 dígitos en BCD </w:t>
-      </w:r>
-      <w:r>
-        <w:t>(BCD_U, BCD_D, BCD_C y BCD_M)</w:t>
-      </w:r>
-      <w:r>
-        <w:t xml:space="preserve"> y en el momento que el primer contador a llegado a cero (cnt_bin_out), es el momento en el que el generador ocasionara un nuevo pulso por salida (BCD_OK) por lo que se ensamblará todos los dígitos en una única señal que será el valor en binario que entro en el módulo convertido a formato BCD para el siguiente módulo (BCD).</w:t>
+        <w:t>Este componente recibe por entrada los valores del número en formato BCD generados por el contador de 4 dígitos en BCD (BCD_U, BCD_D, BCD_C y BCD_M) y en el momento que el primer contador a llegado a cero (cnt_bin_out), es el momento en el que el generador ocasionara un nuevo pulso por salida (BCD_OK) por lo que se ensamblará todos los dígitos en una única señal que será el valor en binario que entro en el módulo convertido a formato BCD para el siguiente módulo (BCD).</w:t>
       </w:r>
       <w:r>
         <w:t xml:space="preserve"> </w:t>
@@ -12137,13 +12005,7 @@
         <w:pStyle w:val="Prrafodelista"/>
       </w:pPr>
       <w:r>
-        <w:t xml:space="preserve">En caso de que llegue la señal activa de reset (RST) se procede a poner la señal de salida </w:t>
-      </w:r>
-      <w:r>
-        <w:t>igual a cero</w:t>
-      </w:r>
-      <w:r>
-        <w:t xml:space="preserve"> (BCD).</w:t>
+        <w:t>En caso de que llegue la señal activa de reset (RST) se procede a poner la señal de salida igual a cero (BCD).</w:t>
       </w:r>
     </w:p>
     <w:p>
@@ -12161,6 +12023,7 @@
         <w:rPr>
           <w:noProof/>
         </w:rPr>
+        <w:lastRenderedPageBreak/>
         <w:drawing>
           <wp:inline distT="0" distB="0" distL="0" distR="0" wp14:anchorId="30B692F1" wp14:editId="73CF302E">
             <wp:extent cx="4476750" cy="2300437"/>
@@ -12217,26 +12080,155 @@
       <w:r>
         <w:t>-Implementación en VHDL del registro de 16 bits</w:t>
       </w:r>
-    </w:p>
-    <w:p>
-      <w:pPr>
-        <w:pStyle w:val="Prrafodelista"/>
-      </w:pPr>
-    </w:p>
-    <w:p>
-      <w:pPr>
-        <w:ind w:left="360"/>
-      </w:pPr>
       <w:r>
         <w:rPr>
           <w:noProof/>
         </w:rPr>
-        <w:lastRenderedPageBreak/>
+        <mc:AlternateContent>
+          <mc:Choice Requires="wps">
+            <w:drawing>
+              <wp:anchor distT="0" distB="0" distL="114300" distR="114300" simplePos="0" relativeHeight="251738112" behindDoc="0" locked="0" layoutInCell="1" allowOverlap="1" wp14:anchorId="1575FC5A" wp14:editId="0FF517DF">
+                <wp:simplePos x="0" y="0"/>
+                <wp:positionH relativeFrom="column">
+                  <wp:posOffset>-60960</wp:posOffset>
+                </wp:positionH>
+                <wp:positionV relativeFrom="paragraph">
+                  <wp:posOffset>3624580</wp:posOffset>
+                </wp:positionV>
+                <wp:extent cx="5641975" cy="635"/>
+                <wp:effectExtent l="0" t="0" r="0" b="0"/>
+                <wp:wrapTopAndBottom/>
+                <wp:docPr id="212" name="Cuadro de texto 212"/>
+                <wp:cNvGraphicFramePr/>
+                <a:graphic xmlns:a="http://schemas.openxmlformats.org/drawingml/2006/main">
+                  <a:graphicData uri="http://schemas.microsoft.com/office/word/2010/wordprocessingShape">
+                    <wps:wsp>
+                      <wps:cNvSpPr txBox="1"/>
+                      <wps:spPr>
+                        <a:xfrm>
+                          <a:off x="0" y="0"/>
+                          <a:ext cx="5641975" cy="635"/>
+                        </a:xfrm>
+                        <a:prstGeom prst="rect">
+                          <a:avLst/>
+                        </a:prstGeom>
+                        <a:solidFill>
+                          <a:prstClr val="white"/>
+                        </a:solidFill>
+                        <a:ln>
+                          <a:noFill/>
+                        </a:ln>
+                      </wps:spPr>
+                      <wps:txbx>
+                        <w:txbxContent>
+                          <w:p>
+                            <w:pPr>
+                              <w:pStyle w:val="Descripcin"/>
+                              <w:jc w:val="center"/>
+                              <w:rPr>
+                                <w:noProof/>
+                              </w:rPr>
+                            </w:pPr>
+                            <w:r>
+                              <w:t xml:space="preserve">Ilustración </w:t>
+                            </w:r>
+                            <w:fldSimple w:instr=" SEQ Ilustración \* ARABIC ">
+                              <w:r>
+                                <w:rPr>
+                                  <w:noProof/>
+                                </w:rPr>
+                                <w:t>23</w:t>
+                              </w:r>
+                            </w:fldSimple>
+                            <w:r>
+                              <w:t>-</w:t>
+                            </w:r>
+                            <w:r>
+                              <w:t xml:space="preserve">Esquema completo de la estructura de la entidad </w:t>
+                            </w:r>
+                            <w:r>
+                              <w:t>bin2bcd</w:t>
+                            </w:r>
+                            <w:r>
+                              <w:t xml:space="preserve"> con las señales utilizadas</w:t>
+                            </w:r>
+                          </w:p>
+                        </w:txbxContent>
+                      </wps:txbx>
+                      <wps:bodyPr rot="0" spcFirstLastPara="0" vertOverflow="overflow" horzOverflow="overflow" vert="horz" wrap="square" lIns="0" tIns="0" rIns="0" bIns="0" numCol="1" spcCol="0" rtlCol="0" fromWordArt="0" anchor="t" anchorCtr="0" forceAA="0" compatLnSpc="1">
+                        <a:prstTxWarp prst="textNoShape">
+                          <a:avLst/>
+                        </a:prstTxWarp>
+                        <a:spAutoFit/>
+                      </wps:bodyPr>
+                    </wps:wsp>
+                  </a:graphicData>
+                </a:graphic>
+              </wp:anchor>
+            </w:drawing>
+          </mc:Choice>
+          <mc:Fallback>
+            <w:pict>
+              <v:shape w14:anchorId="1575FC5A" id="Cuadro de texto 212" o:spid="_x0000_s1076" type="#_x0000_t202" style="position:absolute;left:0;text-align:left;margin-left:-4.8pt;margin-top:285.4pt;width:444.25pt;height:.05pt;z-index:251738112;visibility:visible;mso-wrap-style:square;mso-wrap-distance-left:9pt;mso-wrap-distance-top:0;mso-wrap-distance-right:9pt;mso-wrap-distance-bottom:0;mso-position-horizontal:absolute;mso-position-horizontal-relative:text;mso-position-vertical:absolute;mso-position-vertical-relative:text;v-text-anchor:top" o:gfxdata="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" stroked="f">
+                <v:textbox style="mso-fit-shape-to-text:t" inset="0,0,0,0">
+                  <w:txbxContent>
+                    <w:p>
+                      <w:pPr>
+                        <w:pStyle w:val="Descripcin"/>
+                        <w:jc w:val="center"/>
+                        <w:rPr>
+                          <w:noProof/>
+                        </w:rPr>
+                      </w:pPr>
+                      <w:r>
+                        <w:t xml:space="preserve">Ilustración </w:t>
+                      </w:r>
+                      <w:fldSimple w:instr=" SEQ Ilustración \* ARABIC ">
+                        <w:r>
+                          <w:rPr>
+                            <w:noProof/>
+                          </w:rPr>
+                          <w:t>23</w:t>
+                        </w:r>
+                      </w:fldSimple>
+                      <w:r>
+                        <w:t>-</w:t>
+                      </w:r>
+                      <w:r>
+                        <w:t xml:space="preserve">Esquema completo de la estructura de la entidad </w:t>
+                      </w:r>
+                      <w:r>
+                        <w:t>bin2bcd</w:t>
+                      </w:r>
+                      <w:r>
+                        <w:t xml:space="preserve"> con las señales utilizadas</w:t>
+                      </w:r>
+                    </w:p>
+                  </w:txbxContent>
+                </v:textbox>
+                <w10:wrap type="topAndBottom"/>
+              </v:shape>
+            </w:pict>
+          </mc:Fallback>
+        </mc:AlternateContent>
+      </w:r>
+      <w:r>
+        <w:rPr>
+          <w:noProof/>
+        </w:rPr>
         <w:drawing>
-          <wp:inline distT="0" distB="0" distL="0" distR="0" wp14:anchorId="357EF543" wp14:editId="21E088BD">
-            <wp:extent cx="5400040" cy="3241040"/>
+          <wp:anchor distT="0" distB="0" distL="114300" distR="114300" simplePos="0" relativeHeight="251736064" behindDoc="0" locked="0" layoutInCell="1" allowOverlap="1" wp14:anchorId="729DEFA4" wp14:editId="1E7D172D">
+            <wp:simplePos x="0" y="0"/>
+            <wp:positionH relativeFrom="column">
+              <wp:posOffset>-60960</wp:posOffset>
+            </wp:positionH>
+            <wp:positionV relativeFrom="paragraph">
+              <wp:posOffset>0</wp:posOffset>
+            </wp:positionV>
+            <wp:extent cx="5641975" cy="3567430"/>
             <wp:effectExtent l="0" t="0" r="0" b="0"/>
-            <wp:docPr id="193" name="Imagen 193"/>
+            <wp:wrapTopAndBottom/>
+            <wp:docPr id="211" name="Imagen 211"/>
             <wp:cNvGraphicFramePr>
               <a:graphicFrameLocks xmlns:a="http://schemas.openxmlformats.org/drawingml/2006/main" noChangeAspect="1"/>
             </wp:cNvGraphicFramePr>
@@ -12244,11 +12236,17 @@
               <a:graphicData uri="http://schemas.openxmlformats.org/drawingml/2006/picture">
                 <pic:pic xmlns:pic="http://schemas.openxmlformats.org/drawingml/2006/picture">
                   <pic:nvPicPr>
-                    <pic:cNvPr id="1" name=""/>
+                    <pic:cNvPr id="211" name="Esquema2.png"/>
                     <pic:cNvPicPr/>
                   </pic:nvPicPr>
                   <pic:blipFill>
-                    <a:blip r:embed="rId32"/>
+                    <a:blip r:embed="rId32">
+                      <a:extLst>
+                        <a:ext uri="{28A0092B-C50C-407E-A947-70E740481C1C}">
+                          <a14:useLocalDpi xmlns:a14="http://schemas.microsoft.com/office/drawing/2010/main" val="0"/>
+                        </a:ext>
+                      </a:extLst>
+                    </a:blip>
                     <a:stretch>
                       <a:fillRect/>
                     </a:stretch>
@@ -12256,7 +12254,7 @@
                   <pic:spPr>
                     <a:xfrm>
                       <a:off x="0" y="0"/>
-                      <a:ext cx="5400040" cy="3241040"/>
+                      <a:ext cx="5641975" cy="3567430"/>
                     </a:xfrm>
                     <a:prstGeom prst="rect">
                       <a:avLst/>
@@ -12265,16 +12263,432 @@
                 </pic:pic>
               </a:graphicData>
             </a:graphic>
-          </wp:inline>
+            <wp14:sizeRelH relativeFrom="page">
+              <wp14:pctWidth>0</wp14:pctWidth>
+            </wp14:sizeRelH>
+            <wp14:sizeRelV relativeFrom="page">
+              <wp14:pctHeight>0</wp14:pctHeight>
+            </wp14:sizeRelV>
+          </wp:anchor>
         </w:drawing>
       </w:r>
     </w:p>
     <w:p>
+      <w:r>
+        <w:t>Las señales indicadas en la figura superior son detalladas a continuación:</w:t>
+      </w:r>
+    </w:p>
+    <w:tbl>
+      <w:tblPr>
+        <w:tblStyle w:val="Tablaconcuadrcula"/>
+        <w:tblW w:w="0" w:type="auto"/>
+        <w:tblInd w:w="360" w:type="dxa"/>
+        <w:tblLook w:val="04A0" w:firstRow="1" w:lastRow="0" w:firstColumn="1" w:lastColumn="0" w:noHBand="0" w:noVBand="1"/>
+      </w:tblPr>
+      <w:tblGrid>
+        <w:gridCol w:w="1478"/>
+        <w:gridCol w:w="2588"/>
+        <w:gridCol w:w="1523"/>
+        <w:gridCol w:w="2545"/>
+      </w:tblGrid>
+      <w:tr>
+        <w:tc>
+          <w:tcPr>
+            <w:tcW w:w="1478" w:type="dxa"/>
+            <w:shd w:val="clear" w:color="auto" w:fill="FFC000"/>
+          </w:tcPr>
+          <w:p>
+            <w:pPr>
+              <w:jc w:val="center"/>
+            </w:pPr>
+            <w:r>
+              <w:t>Número</w:t>
+            </w:r>
+          </w:p>
+        </w:tc>
+        <w:tc>
+          <w:tcPr>
+            <w:tcW w:w="2588" w:type="dxa"/>
+            <w:shd w:val="clear" w:color="auto" w:fill="FFC000"/>
+          </w:tcPr>
+          <w:p>
+            <w:pPr>
+              <w:jc w:val="center"/>
+            </w:pPr>
+            <w:r>
+              <w:t>Señal</w:t>
+            </w:r>
+          </w:p>
+        </w:tc>
+        <w:tc>
+          <w:tcPr>
+            <w:tcW w:w="1523" w:type="dxa"/>
+            <w:shd w:val="clear" w:color="auto" w:fill="FFC000"/>
+          </w:tcPr>
+          <w:p>
+            <w:pPr>
+              <w:jc w:val="center"/>
+            </w:pPr>
+            <w:r>
+              <w:t>Número</w:t>
+            </w:r>
+          </w:p>
+        </w:tc>
+        <w:tc>
+          <w:tcPr>
+            <w:tcW w:w="2545" w:type="dxa"/>
+            <w:shd w:val="clear" w:color="auto" w:fill="FFC000"/>
+          </w:tcPr>
+          <w:p>
+            <w:pPr>
+              <w:jc w:val="center"/>
+            </w:pPr>
+            <w:r>
+              <w:t>Señal</w:t>
+            </w:r>
+          </w:p>
+        </w:tc>
+      </w:tr>
+      <w:tr>
+        <w:tc>
+          <w:tcPr>
+            <w:tcW w:w="1478" w:type="dxa"/>
+          </w:tcPr>
+          <w:p>
+            <w:pPr>
+              <w:jc w:val="center"/>
+            </w:pPr>
+            <w:r>
+              <w:t>1</w:t>
+            </w:r>
+          </w:p>
+        </w:tc>
+        <w:tc>
+          <w:tcPr>
+            <w:tcW w:w="2588" w:type="dxa"/>
+          </w:tcPr>
+          <w:p>
+            <w:pPr>
+              <w:jc w:val="center"/>
+            </w:pPr>
+            <w:r>
+              <w:t>DATA</w:t>
+            </w:r>
+          </w:p>
+        </w:tc>
+        <w:tc>
+          <w:tcPr>
+            <w:tcW w:w="1523" w:type="dxa"/>
+          </w:tcPr>
+          <w:p>
+            <w:pPr>
+              <w:jc w:val="center"/>
+            </w:pPr>
+            <w:r>
+              <w:t>7</w:t>
+            </w:r>
+          </w:p>
+        </w:tc>
+        <w:tc>
+          <w:tcPr>
+            <w:tcW w:w="2545" w:type="dxa"/>
+          </w:tcPr>
+          <w:p>
+            <w:pPr>
+              <w:jc w:val="center"/>
+            </w:pPr>
+            <w:r>
+              <w:t>BCD_M</w:t>
+            </w:r>
+          </w:p>
+        </w:tc>
+      </w:tr>
+      <w:tr>
+        <w:tc>
+          <w:tcPr>
+            <w:tcW w:w="1478" w:type="dxa"/>
+          </w:tcPr>
+          <w:p>
+            <w:pPr>
+              <w:jc w:val="center"/>
+            </w:pPr>
+            <w:r>
+              <w:t>2</w:t>
+            </w:r>
+          </w:p>
+        </w:tc>
+        <w:tc>
+          <w:tcPr>
+            <w:tcW w:w="2588" w:type="dxa"/>
+          </w:tcPr>
+          <w:p>
+            <w:pPr>
+              <w:jc w:val="center"/>
+            </w:pPr>
+            <w:r>
+              <w:t>DATA_OK</w:t>
+            </w:r>
+          </w:p>
+        </w:tc>
+        <w:tc>
+          <w:tcPr>
+            <w:tcW w:w="1523" w:type="dxa"/>
+          </w:tcPr>
+          <w:p>
+            <w:pPr>
+              <w:jc w:val="center"/>
+            </w:pPr>
+            <w:r>
+              <w:t>8</w:t>
+            </w:r>
+          </w:p>
+        </w:tc>
+        <w:tc>
+          <w:tcPr>
+            <w:tcW w:w="2545" w:type="dxa"/>
+          </w:tcPr>
+          <w:p>
+            <w:pPr>
+              <w:jc w:val="center"/>
+            </w:pPr>
+            <w:r>
+              <w:t>BCD</w:t>
+            </w:r>
+          </w:p>
+        </w:tc>
+      </w:tr>
+      <w:tr>
+        <w:tc>
+          <w:tcPr>
+            <w:tcW w:w="1478" w:type="dxa"/>
+          </w:tcPr>
+          <w:p>
+            <w:pPr>
+              <w:jc w:val="center"/>
+            </w:pPr>
+            <w:r>
+              <w:t>3</w:t>
+            </w:r>
+          </w:p>
+        </w:tc>
+        <w:tc>
+          <w:tcPr>
+            <w:tcW w:w="2588" w:type="dxa"/>
+          </w:tcPr>
+          <w:p>
+            <w:pPr>
+              <w:jc w:val="center"/>
+            </w:pPr>
+            <w:r>
+              <w:t>cnt_bin_out</w:t>
+            </w:r>
+          </w:p>
+        </w:tc>
+        <w:tc>
+          <w:tcPr>
+            <w:tcW w:w="1523" w:type="dxa"/>
+          </w:tcPr>
+          <w:p>
+            <w:pPr>
+              <w:jc w:val="center"/>
+            </w:pPr>
+            <w:r>
+              <w:t>9</w:t>
+            </w:r>
+          </w:p>
+        </w:tc>
+        <w:tc>
+          <w:tcPr>
+            <w:tcW w:w="2545" w:type="dxa"/>
+          </w:tcPr>
+          <w:p>
+            <w:pPr>
+              <w:jc w:val="center"/>
+            </w:pPr>
+            <w:r>
+              <w:t>BCD_OK</w:t>
+            </w:r>
+          </w:p>
+        </w:tc>
+      </w:tr>
+      <w:tr>
+        <w:tc>
+          <w:tcPr>
+            <w:tcW w:w="1478" w:type="dxa"/>
+          </w:tcPr>
+          <w:p>
+            <w:pPr>
+              <w:jc w:val="center"/>
+            </w:pPr>
+            <w:r>
+              <w:t>4</w:t>
+            </w:r>
+          </w:p>
+        </w:tc>
+        <w:tc>
+          <w:tcPr>
+            <w:tcW w:w="2588" w:type="dxa"/>
+          </w:tcPr>
+          <w:p>
+            <w:pPr>
+              <w:jc w:val="center"/>
+            </w:pPr>
+            <w:r>
+              <w:t>BCD_U</w:t>
+            </w:r>
+          </w:p>
+        </w:tc>
+        <w:tc>
+          <w:tcPr>
+            <w:tcW w:w="1523" w:type="dxa"/>
+          </w:tcPr>
+          <w:p>
+            <w:pPr>
+              <w:jc w:val="center"/>
+            </w:pPr>
+            <w:r>
+              <w:t>10</w:t>
+            </w:r>
+          </w:p>
+        </w:tc>
+        <w:tc>
+          <w:tcPr>
+            <w:tcW w:w="2545" w:type="dxa"/>
+          </w:tcPr>
+          <w:p>
+            <w:pPr>
+              <w:jc w:val="center"/>
+            </w:pPr>
+            <w:r>
+              <w:t>CLK</w:t>
+            </w:r>
+          </w:p>
+        </w:tc>
+      </w:tr>
+      <w:tr>
+        <w:tc>
+          <w:tcPr>
+            <w:tcW w:w="1478" w:type="dxa"/>
+          </w:tcPr>
+          <w:p>
+            <w:pPr>
+              <w:jc w:val="center"/>
+            </w:pPr>
+            <w:r>
+              <w:t>5</w:t>
+            </w:r>
+          </w:p>
+        </w:tc>
+        <w:tc>
+          <w:tcPr>
+            <w:tcW w:w="2588" w:type="dxa"/>
+          </w:tcPr>
+          <w:p>
+            <w:pPr>
+              <w:jc w:val="center"/>
+            </w:pPr>
+            <w:r>
+              <w:t>BCD_D</w:t>
+            </w:r>
+          </w:p>
+        </w:tc>
+        <w:tc>
+          <w:tcPr>
+            <w:tcW w:w="1523" w:type="dxa"/>
+          </w:tcPr>
+          <w:p>
+            <w:pPr>
+              <w:jc w:val="center"/>
+            </w:pPr>
+            <w:r>
+              <w:t>1</w:t>
+            </w:r>
+            <w:r>
+              <w:t>1</w:t>
+            </w:r>
+          </w:p>
+        </w:tc>
+        <w:tc>
+          <w:tcPr>
+            <w:tcW w:w="2545" w:type="dxa"/>
+          </w:tcPr>
+          <w:p>
+            <w:pPr>
+              <w:jc w:val="center"/>
+            </w:pPr>
+            <w:r>
+              <w:t>RST</w:t>
+            </w:r>
+          </w:p>
+        </w:tc>
+      </w:tr>
+      <w:tr>
+        <w:tc>
+          <w:tcPr>
+            <w:tcW w:w="1478" w:type="dxa"/>
+          </w:tcPr>
+          <w:p>
+            <w:pPr>
+              <w:jc w:val="center"/>
+            </w:pPr>
+            <w:r>
+              <w:t>6</w:t>
+            </w:r>
+          </w:p>
+        </w:tc>
+        <w:tc>
+          <w:tcPr>
+            <w:tcW w:w="2588" w:type="dxa"/>
+          </w:tcPr>
+          <w:p>
+            <w:pPr>
+              <w:jc w:val="center"/>
+            </w:pPr>
+            <w:r>
+              <w:t>BCD_C</w:t>
+            </w:r>
+          </w:p>
+        </w:tc>
+        <w:tc>
+          <w:tcPr>
+            <w:tcW w:w="1523" w:type="dxa"/>
+          </w:tcPr>
+          <w:p>
+            <w:pPr>
+              <w:jc w:val="center"/>
+            </w:pPr>
+            <w:r>
+              <w:t>-</w:t>
+            </w:r>
+          </w:p>
+        </w:tc>
+        <w:tc>
+          <w:tcPr>
+            <w:tcW w:w="2545" w:type="dxa"/>
+          </w:tcPr>
+          <w:p>
+            <w:pPr>
+              <w:jc w:val="center"/>
+            </w:pPr>
+            <w:r>
+              <w:t>-</w:t>
+            </w:r>
+          </w:p>
+        </w:tc>
+      </w:tr>
+    </w:tbl>
+    <w:p>
+      <w:pPr>
+        <w:ind w:left="360"/>
+      </w:pPr>
+    </w:p>
+    <w:p>
       <w:pPr>
         <w:pStyle w:val="Ttulo2"/>
       </w:pPr>
-      <w:bookmarkStart w:id="10" w:name="_Toc39308177"/>
-      <w:r>
+      <w:bookmarkStart w:id="10" w:name="_Toc39504178"/>
+      <w:r>
+        <w:lastRenderedPageBreak/>
         <w:t>SIMULACIÓN FUNCIONAL</w:t>
       </w:r>
       <w:bookmarkEnd w:id="10"/>
@@ -12354,7 +12768,7 @@
           <w:rPr>
             <w:noProof/>
           </w:rPr>
-          <w:t>23</w:t>
+          <w:t>24</w:t>
         </w:r>
       </w:fldSimple>
       <w:r>
@@ -12428,7 +12842,7 @@
                                 <w:rPr>
                                   <w:noProof/>
                                 </w:rPr>
-                                <w:t>24</w:t>
+                                <w:t>25</w:t>
                               </w:r>
                             </w:fldSimple>
                             <w:r>
@@ -12451,7 +12865,7 @@
           </mc:Choice>
           <mc:Fallback>
             <w:pict>
-              <v:shape w14:anchorId="4CF64053" id="Cuadro de texto 223" o:spid="_x0000_s1076" type="#_x0000_t202" style="position:absolute;margin-left:-32.55pt;margin-top:589.1pt;width:483.55pt;height:.05pt;z-index:251716608;visibility:visible;mso-wrap-style:square;mso-wrap-distance-left:9pt;mso-wrap-distance-top:0;mso-wrap-distance-right:9pt;mso-wrap-distance-bottom:0;mso-position-horizontal:absolute;mso-position-horizontal-relative:text;mso-position-vertical:absolute;mso-position-vertical-relative:text;v-text-anchor:top" o:gfxdata="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" stroked="f">
+              <v:shape w14:anchorId="4CF64053" id="Cuadro de texto 223" o:spid="_x0000_s1077" type="#_x0000_t202" style="position:absolute;margin-left:-32.55pt;margin-top:589.1pt;width:483.55pt;height:.05pt;z-index:251716608;visibility:visible;mso-wrap-style:square;mso-wrap-distance-left:9pt;mso-wrap-distance-top:0;mso-wrap-distance-right:9pt;mso-wrap-distance-bottom:0;mso-position-horizontal:absolute;mso-position-horizontal-relative:text;mso-position-vertical:absolute;mso-position-vertical-relative:text;v-text-anchor:top" o:gfxdata="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" stroked="f">
                 <v:textbox style="mso-fit-shape-to-text:t" inset="0,0,0,0">
                   <w:txbxContent>
                     <w:p>
@@ -12470,7 +12884,7 @@
                           <w:rPr>
                             <w:noProof/>
                           </w:rPr>
-                          <w:t>24</w:t>
+                          <w:t>25</w:t>
                         </w:r>
                       </w:fldSimple>
                       <w:r>
@@ -12616,7 +13030,7 @@
                                 <w:rPr>
                                   <w:noProof/>
                                 </w:rPr>
-                                <w:t>25</w:t>
+                                <w:t>26</w:t>
                               </w:r>
                             </w:fldSimple>
                             <w:r>
@@ -12639,7 +13053,7 @@
           </mc:Choice>
           <mc:Fallback>
             <w:pict>
-              <v:shape w14:anchorId="31389332" id="Cuadro de texto 221" o:spid="_x0000_s1077" type="#_x0000_t202" style="position:absolute;margin-left:-36.3pt;margin-top:215.95pt;width:485.45pt;height:.05pt;z-index:-251602944;visibility:visible;mso-wrap-style:square;mso-wrap-distance-left:9pt;mso-wrap-distance-top:0;mso-wrap-distance-right:9pt;mso-wrap-distance-bottom:0;mso-position-horizontal:absolute;mso-position-horizontal-relative:text;mso-position-vertical:absolute;mso-position-vertical-relative:text;v-text-anchor:top" o:gfxdata="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" stroked="f">
+              <v:shape w14:anchorId="31389332" id="Cuadro de texto 221" o:spid="_x0000_s1078" type="#_x0000_t202" style="position:absolute;margin-left:-36.3pt;margin-top:215.95pt;width:485.45pt;height:.05pt;z-index:-251602944;visibility:visible;mso-wrap-style:square;mso-wrap-distance-left:9pt;mso-wrap-distance-top:0;mso-wrap-distance-right:9pt;mso-wrap-distance-bottom:0;mso-position-horizontal:absolute;mso-position-horizontal-relative:text;mso-position-vertical:absolute;mso-position-vertical-relative:text;v-text-anchor:top" o:gfxdata="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" stroked="f">
                 <v:textbox style="mso-fit-shape-to-text:t" inset="0,0,0,0">
                   <w:txbxContent>
                     <w:p>
@@ -12658,7 +13072,7 @@
                           <w:rPr>
                             <w:noProof/>
                           </w:rPr>
-                          <w:t>25</w:t>
+                          <w:t>26</w:t>
                         </w:r>
                       </w:fldSimple>
                       <w:r>
@@ -12814,7 +13228,7 @@
                                 <w:rPr>
                                   <w:noProof/>
                                 </w:rPr>
-                                <w:t>26</w:t>
+                                <w:t>27</w:t>
                               </w:r>
                             </w:fldSimple>
                             <w:r>
@@ -12837,7 +13251,7 @@
           </mc:Choice>
           <mc:Fallback>
             <w:pict>
-              <v:shape w14:anchorId="73593C00" id="Cuadro de texto 225" o:spid="_x0000_s1078" type="#_x0000_t202" style="position:absolute;margin-left:-33.3pt;margin-top:257.6pt;width:487.5pt;height:.05pt;z-index:251719680;visibility:visible;mso-wrap-style:square;mso-wrap-distance-left:9pt;mso-wrap-distance-top:0;mso-wrap-distance-right:9pt;mso-wrap-distance-bottom:0;mso-position-horizontal:absolute;mso-position-horizontal-relative:text;mso-position-vertical:absolute;mso-position-vertical-relative:text;v-text-anchor:top" o:gfxdata="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" stroked="f">
+              <v:shape w14:anchorId="73593C00" id="Cuadro de texto 225" o:spid="_x0000_s1079" type="#_x0000_t202" style="position:absolute;margin-left:-33.3pt;margin-top:257.6pt;width:487.5pt;height:.05pt;z-index:251719680;visibility:visible;mso-wrap-style:square;mso-wrap-distance-left:9pt;mso-wrap-distance-top:0;mso-wrap-distance-right:9pt;mso-wrap-distance-bottom:0;mso-position-horizontal:absolute;mso-position-horizontal-relative:text;mso-position-vertical:absolute;mso-position-vertical-relative:text;v-text-anchor:top" o:gfxdata="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" stroked="f">
                 <v:textbox style="mso-fit-shape-to-text:t" inset="0,0,0,0">
                   <w:txbxContent>
                     <w:p>
@@ -12853,7 +13267,7 @@
                           <w:rPr>
                             <w:noProof/>
                           </w:rPr>
-                          <w:t>26</w:t>
+                          <w:t>27</w:t>
                         </w:r>
                       </w:fldSimple>
                       <w:r>
@@ -12997,7 +13411,7 @@
                                 <w:rPr>
                                   <w:noProof/>
                                 </w:rPr>
-                                <w:t>27</w:t>
+                                <w:t>28</w:t>
                               </w:r>
                             </w:fldSimple>
                             <w:r>
@@ -13020,7 +13434,7 @@
           </mc:Choice>
           <mc:Fallback>
             <w:pict>
-              <v:shape w14:anchorId="0E109BF5" id="Cuadro de texto 227" o:spid="_x0000_s1079" type="#_x0000_t202" style="position:absolute;margin-left:-35.65pt;margin-top:561.9pt;width:496.4pt;height:.05pt;z-index:251722752;visibility:visible;mso-wrap-style:square;mso-wrap-distance-left:9pt;mso-wrap-distance-top:0;mso-wrap-distance-right:9pt;mso-wrap-distance-bottom:0;mso-position-horizontal:absolute;mso-position-horizontal-relative:text;mso-position-vertical:absolute;mso-position-vertical-relative:text;v-text-anchor:top" o:gfxdata="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" stroked="f">
+              <v:shape w14:anchorId="0E109BF5" id="Cuadro de texto 227" o:spid="_x0000_s1080" type="#_x0000_t202" style="position:absolute;margin-left:-35.65pt;margin-top:561.9pt;width:496.4pt;height:.05pt;z-index:251722752;visibility:visible;mso-wrap-style:square;mso-wrap-distance-left:9pt;mso-wrap-distance-top:0;mso-wrap-distance-right:9pt;mso-wrap-distance-bottom:0;mso-position-horizontal:absolute;mso-position-horizontal-relative:text;mso-position-vertical:absolute;mso-position-vertical-relative:text;v-text-anchor:top" o:gfxdata="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" stroked="f">
                 <v:textbox style="mso-fit-shape-to-text:t" inset="0,0,0,0">
                   <w:txbxContent>
                     <w:p>
@@ -13039,7 +13453,7 @@
                           <w:rPr>
                             <w:noProof/>
                           </w:rPr>
-                          <w:t>27</w:t>
+                          <w:t>28</w:t>
                         </w:r>
                       </w:fldSimple>
                       <w:r>
@@ -13137,7 +13551,7 @@
       <w:pPr>
         <w:pStyle w:val="Ttulo2"/>
       </w:pPr>
-      <w:bookmarkStart w:id="11" w:name="_Toc39308178"/>
+      <w:bookmarkStart w:id="11" w:name="_Toc39504179"/>
       <w:r>
         <w:lastRenderedPageBreak/>
         <w:t>SIMULACIÓN TEMPORAL</w:t>
@@ -13165,13 +13579,7 @@
     </w:p>
     <w:p>
       <w:r>
-        <w:t xml:space="preserve">En el inicio de la simulación podemos observar </w:t>
-      </w:r>
-      <w:r>
-        <w:t>cómo</w:t>
-      </w:r>
-      <w:r>
-        <w:t xml:space="preserve"> iniciamos con todos los valores iguales a 0 o en estado bajo y observamos el primer cambio cuando varía el valor de DATA en el instante 200ns después del inicio de la simulación, con el valor de “000001100100” (100). Un periodo de reloj más tarde se inicia el pulso de DATA_OK comunicando la existencia de un nuevo dato en el módulo, hecho que cuando es detectado los contadores se ponen en funcionamiento. El contador binario parte desde el valor de entrada de DATA e inicia su decremento, mientras que el segundo contador BCD inicia desde 0. Los valores binarios en los cronogramas se muestran en base decimal para una mayor facilidad en la lectura de resultados.</w:t>
+        <w:t>En el inicio de la simulación podemos observar cómo iniciamos con todos los valores iguales a 0 o en estado bajo y observamos el primer cambio cuando varía el valor de DATA en el instante 200ns después del inicio de la simulación, con el valor de “000001100100” (100). Un periodo de reloj más tarde se inicia el pulso de DATA_OK comunicando la existencia de un nuevo dato en el módulo, hecho que cuando es detectado los contadores se ponen en funcionamiento. El contador binario parte desde el valor de entrada de DATA e inicia su decremento, mientras que el segundo contador BCD inicia desde 0. Los valores binarios en los cronogramas se muestran en base decimal para una mayor facilidad en la lectura de resultados.</w:t>
       </w:r>
     </w:p>
     <w:p>
@@ -13232,7 +13640,7 @@
                                 <w:rPr>
                                   <w:noProof/>
                                 </w:rPr>
-                                <w:t>28</w:t>
+                                <w:t>29</w:t>
                               </w:r>
                             </w:fldSimple>
                             <w:r>
@@ -13258,7 +13666,7 @@
           </mc:Choice>
           <mc:Fallback>
             <w:pict>
-              <v:shape w14:anchorId="7286C79E" id="Cuadro de texto 234" o:spid="_x0000_s1080" type="#_x0000_t202" style="position:absolute;margin-left:-34.8pt;margin-top:316.9pt;width:500.4pt;height:.05pt;z-index:251725824;visibility:visible;mso-wrap-style:square;mso-wrap-distance-left:9pt;mso-wrap-distance-top:0;mso-wrap-distance-right:9pt;mso-wrap-distance-bottom:0;mso-position-horizontal:absolute;mso-position-horizontal-relative:text;mso-position-vertical:absolute;mso-position-vertical-relative:text;v-text-anchor:top" o:gfxdata="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" stroked="f">
+              <v:shape w14:anchorId="7286C79E" id="Cuadro de texto 234" o:spid="_x0000_s1081" type="#_x0000_t202" style="position:absolute;margin-left:-34.8pt;margin-top:316.9pt;width:500.4pt;height:.05pt;z-index:251725824;visibility:visible;mso-wrap-style:square;mso-wrap-distance-left:9pt;mso-wrap-distance-top:0;mso-wrap-distance-right:9pt;mso-wrap-distance-bottom:0;mso-position-horizontal:absolute;mso-position-horizontal-relative:text;mso-position-vertical:absolute;mso-position-vertical-relative:text;v-text-anchor:top" o:gfxdata="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" stroked="f">
                 <v:textbox style="mso-fit-shape-to-text:t" inset="0,0,0,0">
                   <w:txbxContent>
                     <w:p>
@@ -13277,7 +13685,7 @@
                           <w:rPr>
                             <w:noProof/>
                           </w:rPr>
-                          <w:t>28</w:t>
+                          <w:t>29</w:t>
                         </w:r>
                       </w:fldSimple>
                       <w:r>
@@ -13449,7 +13857,7 @@
                                 <w:rPr>
                                   <w:noProof/>
                                 </w:rPr>
-                                <w:t>29</w:t>
+                                <w:t>30</w:t>
                               </w:r>
                             </w:fldSimple>
                             <w:r>
@@ -13472,7 +13880,7 @@
           </mc:Choice>
           <mc:Fallback>
             <w:pict>
-              <v:shape w14:anchorId="4D8D5006" id="Cuadro de texto 236" o:spid="_x0000_s1081" type="#_x0000_t202" style="position:absolute;margin-left:-32.55pt;margin-top:3in;width:480.7pt;height:.05pt;z-index:251731968;visibility:visible;mso-wrap-style:square;mso-wrap-distance-left:9pt;mso-wrap-distance-top:0;mso-wrap-distance-right:9pt;mso-wrap-distance-bottom:0;mso-position-horizontal:absolute;mso-position-horizontal-relative:text;mso-position-vertical:absolute;mso-position-vertical-relative:text;v-text-anchor:top" o:gfxdata="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" stroked="f">
+              <v:shape w14:anchorId="4D8D5006" id="Cuadro de texto 236" o:spid="_x0000_s1082" type="#_x0000_t202" style="position:absolute;margin-left:-32.55pt;margin-top:3in;width:480.7pt;height:.05pt;z-index:251731968;visibility:visible;mso-wrap-style:square;mso-wrap-distance-left:9pt;mso-wrap-distance-top:0;mso-wrap-distance-right:9pt;mso-wrap-distance-bottom:0;mso-position-horizontal:absolute;mso-position-horizontal-relative:text;mso-position-vertical:absolute;mso-position-vertical-relative:text;v-text-anchor:top" o:gfxdata="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" stroked="f">
                 <v:textbox style="mso-fit-shape-to-text:t" inset="0,0,0,0">
                   <w:txbxContent>
                     <w:p>
@@ -13491,7 +13899,7 @@
                           <w:rPr>
                             <w:noProof/>
                           </w:rPr>
-                          <w:t>29</w:t>
+                          <w:t>30</w:t>
                         </w:r>
                       </w:fldSimple>
                       <w:r>
@@ -13632,7 +14040,7 @@
                                 <w:rPr>
                                   <w:noProof/>
                                 </w:rPr>
-                                <w:t>30</w:t>
+                                <w:t>31</w:t>
                               </w:r>
                             </w:fldSimple>
                             <w:r>
@@ -13658,7 +14066,7 @@
           </mc:Choice>
           <mc:Fallback>
             <w:pict>
-              <v:shape w14:anchorId="5E254F4A" id="Cuadro de texto 235" o:spid="_x0000_s1082" type="#_x0000_t202" style="position:absolute;margin-left:-34.8pt;margin-top:298.15pt;width:488.9pt;height:.05pt;z-index:251729920;visibility:visible;mso-wrap-style:square;mso-wrap-distance-left:9pt;mso-wrap-distance-top:0;mso-wrap-distance-right:9pt;mso-wrap-distance-bottom:0;mso-position-horizontal:absolute;mso-position-horizontal-relative:text;mso-position-vertical:absolute;mso-position-vertical-relative:text;v-text-anchor:top" o:gfxdata="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" stroked="f">
+              <v:shape w14:anchorId="5E254F4A" id="Cuadro de texto 235" o:spid="_x0000_s1083" type="#_x0000_t202" style="position:absolute;margin-left:-34.8pt;margin-top:298.15pt;width:488.9pt;height:.05pt;z-index:251729920;visibility:visible;mso-wrap-style:square;mso-wrap-distance-left:9pt;mso-wrap-distance-top:0;mso-wrap-distance-right:9pt;mso-wrap-distance-bottom:0;mso-position-horizontal:absolute;mso-position-horizontal-relative:text;mso-position-vertical:absolute;mso-position-vertical-relative:text;v-text-anchor:top" o:gfxdata="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" stroked="f">
                 <v:textbox style="mso-fit-shape-to-text:t" inset="0,0,0,0">
                   <w:txbxContent>
                     <w:p>
@@ -13677,7 +14085,7 @@
                           <w:rPr>
                             <w:noProof/>
                           </w:rPr>
-                          <w:t>30</w:t>
+                          <w:t>31</w:t>
                         </w:r>
                       </w:fldSimple>
                       <w:r>
@@ -13849,9 +14257,15 @@
                                 <w:rPr>
                                   <w:noProof/>
                                 </w:rPr>
-                                <w:t>31</w:t>
+                                <w:t>32</w:t>
                               </w:r>
                             </w:fldSimple>
+                            <w:r>
+                              <w:rPr>
+                                <w:noProof/>
+                              </w:rPr>
+                              <w:t>-</w:t>
+                            </w:r>
                             <w:r>
                               <w:t>Cronograma del final de la conversión del valor de DATA igual a 200 a BCD</w:t>
                             </w:r>
@@ -13872,7 +14286,7 @@
           </mc:Choice>
           <mc:Fallback>
             <w:pict>
-              <v:shape w14:anchorId="63DD2A00" id="Cuadro de texto 237" o:spid="_x0000_s1083" type="#_x0000_t202" style="position:absolute;margin-left:-32.65pt;margin-top:225.75pt;width:500.9pt;height:.05pt;z-index:251735040;visibility:visible;mso-wrap-style:square;mso-wrap-distance-left:9pt;mso-wrap-distance-top:0;mso-wrap-distance-right:9pt;mso-wrap-distance-bottom:0;mso-position-horizontal:absolute;mso-position-horizontal-relative:text;mso-position-vertical:absolute;mso-position-vertical-relative:text;v-text-anchor:top" o:gfxdata="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" stroked="f">
+              <v:shape w14:anchorId="63DD2A00" id="Cuadro de texto 237" o:spid="_x0000_s1084" type="#_x0000_t202" style="position:absolute;margin-left:-32.65pt;margin-top:225.75pt;width:500.9pt;height:.05pt;z-index:251735040;visibility:visible;mso-wrap-style:square;mso-wrap-distance-left:9pt;mso-wrap-distance-top:0;mso-wrap-distance-right:9pt;mso-wrap-distance-bottom:0;mso-position-horizontal:absolute;mso-position-horizontal-relative:text;mso-position-vertical:absolute;mso-position-vertical-relative:text;v-text-anchor:top" o:gfxdata="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" stroked="f">
                 <v:textbox style="mso-fit-shape-to-text:t" inset="0,0,0,0">
                   <w:txbxContent>
                     <w:p>
@@ -13891,9 +14305,15 @@
                           <w:rPr>
                             <w:noProof/>
                           </w:rPr>
-                          <w:t>31</w:t>
+                          <w:t>32</w:t>
                         </w:r>
                       </w:fldSimple>
+                      <w:r>
+                        <w:rPr>
+                          <w:noProof/>
+                        </w:rPr>
+                        <w:t>-</w:t>
+                      </w:r>
                       <w:r>
                         <w:t>Cronograma del final de la conversión del valor de DATA igual a 200 a BCD</w:t>
                       </w:r>
@@ -13978,7 +14398,7 @@
       <w:pPr>
         <w:pStyle w:val="Ttulo2"/>
       </w:pPr>
-      <w:bookmarkStart w:id="12" w:name="_Toc39308179"/>
+      <w:bookmarkStart w:id="12" w:name="_Toc39504180"/>
       <w:r>
         <w:t>CONCLUSIÓN</w:t>
       </w:r>
@@ -13988,7 +14408,7 @@
       <w:pPr>
         <w:pStyle w:val="Ttulo1"/>
       </w:pPr>
-      <w:bookmarkStart w:id="13" w:name="_Toc39308180"/>
+      <w:bookmarkStart w:id="13" w:name="_Toc39504181"/>
       <w:r>
         <w:t>DISEÑO DEL MÓDULO CNT_AD7476A</w:t>
       </w:r>
@@ -14001,7 +14421,7 @@
       <w:pPr>
         <w:pStyle w:val="Ttulo2"/>
       </w:pPr>
-      <w:bookmarkStart w:id="14" w:name="_Toc39308181"/>
+      <w:bookmarkStart w:id="14" w:name="_Toc39504182"/>
       <w:r>
         <w:t>PLANTEAMIENTO</w:t>
       </w:r>
@@ -14011,23 +14431,21 @@
       <w:r>
         <w:t>Finalmente, tras el desarrollo de los otros dos módulos llega el momento de diseñar el módulo que dará sentido y utilidad a los módulos llevados acabo hasta ahora. Este módulo cumple la funcionalidad de medir la señal que se proporciona por entrada y que será comunicada hasta el último módulo para mostrar su valor en los displays.</w:t>
       </w:r>
-      <w:bookmarkStart w:id="15" w:name="_GoBack"/>
+    </w:p>
+    <w:p>
+      <w:r>
+        <w:t>Debido a la naturaleza analógica de la señal a medir esta ha de ser muestreada para obtener un valor digitalizado, esto se llevará acabo mediante la comunicación de la frecuencia de reloj en la que se llevará acabo el muestreo (SCLK) y la señal de control que indica que se puede muestrear la siguiente señal (CS) cuyo resultado será la obtención de valores discretos de la señal mediante la señal de entrada (S_DATA). Tras el muestreo completo de la señal y conocer su valor este módulo envía el valor en binario al siguiente módulo (DATA) junto a la señal de control que indica al próximo módulo la existencia de un nuevo valor para representar (DATA_OK).</w:t>
+      </w:r>
+    </w:p>
+    <w:p>
+      <w:pPr>
+        <w:pStyle w:val="Ttulo2"/>
+      </w:pPr>
+      <w:bookmarkStart w:id="15" w:name="_Toc39504183"/>
+      <w:r>
+        <w:t>DISEÑO</w:t>
+      </w:r>
       <w:bookmarkEnd w:id="15"/>
-    </w:p>
-    <w:p>
-      <w:r>
-        <w:t>Debido a la naturaleza analógica de la señal a medir esta ha de ser muestreada para obtener un valor digitalizado, esto se llevará acabo mediante la comunicación de la frecuencia de reloj en la que se llevará acabo el muestreo (SCLK) y la señal de control que indica que se puede muestrear la siguiente señal (CS) cuyo resultado será la obtención de valores discretos de la señal mediante la señal de entrada (S_DATA). Tras el muestreo completo de la señal y conocer su valor este módulo envía el valor en binario al siguiente módulo (DATA) junto a la señal de control que indica al próximo módulo la existencia de un nuevo valor para representar (DATA_OK).</w:t>
-      </w:r>
-    </w:p>
-    <w:p>
-      <w:pPr>
-        <w:pStyle w:val="Ttulo2"/>
-      </w:pPr>
-      <w:bookmarkStart w:id="16" w:name="_Toc39308182"/>
-      <w:r>
-        <w:t>DISEÑO</w:t>
-      </w:r>
-      <w:bookmarkEnd w:id="16"/>
       <w:r>
         <w:t xml:space="preserve"> </w:t>
       </w:r>
@@ -14071,10 +14489,7 @@
         <w:pStyle w:val="Prrafodelista"/>
       </w:pPr>
       <w:r>
-        <w:t xml:space="preserve">En caso de que llegue la señal activa de reset (RST) se procede a poner </w:t>
-      </w:r>
-      <w:r>
-        <w:t>el contador interno del preescaler a 0 para reiniciar la generación de pulsos.</w:t>
+        <w:t>En caso de que llegue la señal activa de reset (RST) se procede a poner el contador interno del preescaler a 0 para reiniciar la generación de pulsos.</w:t>
       </w:r>
     </w:p>
     <w:p>
@@ -14312,18 +14727,120 @@
     <w:p>
       <w:pPr>
         <w:pStyle w:val="Ttulo2"/>
-      </w:pPr>
-      <w:bookmarkStart w:id="17" w:name="_Toc39308183"/>
+        <w:rPr>
+          <w:color w:val="4472C4" w:themeColor="accent1"/>
+        </w:rPr>
+      </w:pPr>
+      <w:bookmarkStart w:id="16" w:name="_Toc39504184"/>
       <w:r>
         <w:t>SIMULACIÓN FUNCIONAL</w:t>
       </w:r>
+      <w:bookmarkEnd w:id="16"/>
+    </w:p>
+    <w:p>
+      <w:r>
+        <w:t xml:space="preserve">Para comprobar el funcionamiento del módulo desarrollado implementamos un testbench para verificar que el </w:t>
+      </w:r>
+      <w:r>
+        <w:t>módulo recién</w:t>
+      </w:r>
+      <w:r>
+        <w:t xml:space="preserve"> </w:t>
+      </w:r>
+      <w:r>
+        <w:t>escrito cumpla la funcionalidad por la cual se ha diseñado.</w:t>
+      </w:r>
+    </w:p>
+    <w:p>
+      <w:r>
+        <w:t>Por tanto, el banco de pruebas consta de una duración de 15ms en el cuál después de asignar la frecuencia del reloj (CLK) y la primera señal de reset durante los primeros 123ns, como en los anteriores testbench de los módulos anteriormente implementados. En la prueba consiste en la sencilla tarea de asignar a la entrada del muestreador la señal de 2.5V para comprobar por la salida del módulo si obtenemos el valor correspondiente en binario</w:t>
+      </w:r>
+      <w:r>
+        <w:t>.</w:t>
+      </w:r>
+    </w:p>
+    <w:p>
+      <w:r>
+        <w:t>Con esto comprobamos la funcionalidad básica de la obtención en valor binario del valor del voltaje suministrado por entrada del muestreador, el cuál se procesará a través de los módulos hasta su representación en el display.</w:t>
+      </w:r>
+    </w:p>
+    <w:p>
+      <w:pPr>
+        <w:keepNext/>
+        <w:jc w:val="center"/>
+      </w:pPr>
+      <w:r>
+        <w:rPr>
+          <w:noProof/>
+        </w:rPr>
+        <w:lastRenderedPageBreak/>
+        <w:drawing>
+          <wp:inline distT="0" distB="0" distL="0" distR="0" wp14:anchorId="5A870372" wp14:editId="52A175ED">
+            <wp:extent cx="3285108" cy="4495800"/>
+            <wp:effectExtent l="0" t="0" r="0" b="0"/>
+            <wp:docPr id="213" name="Imagen 213"/>
+            <wp:cNvGraphicFramePr>
+              <a:graphicFrameLocks xmlns:a="http://schemas.openxmlformats.org/drawingml/2006/main" noChangeAspect="1"/>
+            </wp:cNvGraphicFramePr>
+            <a:graphic xmlns:a="http://schemas.openxmlformats.org/drawingml/2006/main">
+              <a:graphicData uri="http://schemas.openxmlformats.org/drawingml/2006/picture">
+                <pic:pic xmlns:pic="http://schemas.openxmlformats.org/drawingml/2006/picture">
+                  <pic:nvPicPr>
+                    <pic:cNvPr id="1" name=""/>
+                    <pic:cNvPicPr/>
+                  </pic:nvPicPr>
+                  <pic:blipFill>
+                    <a:blip r:embed="rId45"/>
+                    <a:stretch>
+                      <a:fillRect/>
+                    </a:stretch>
+                  </pic:blipFill>
+                  <pic:spPr>
+                    <a:xfrm>
+                      <a:off x="0" y="0"/>
+                      <a:ext cx="3293458" cy="4507227"/>
+                    </a:xfrm>
+                    <a:prstGeom prst="rect">
+                      <a:avLst/>
+                    </a:prstGeom>
+                  </pic:spPr>
+                </pic:pic>
+              </a:graphicData>
+            </a:graphic>
+          </wp:inline>
+        </w:drawing>
+      </w:r>
+    </w:p>
+    <w:p>
+      <w:pPr>
+        <w:pStyle w:val="Descripcin"/>
+        <w:jc w:val="center"/>
+      </w:pPr>
+      <w:r>
+        <w:t xml:space="preserve">Ilustración </w:t>
+      </w:r>
+      <w:fldSimple w:instr=" SEQ Ilustración \* ARABIC ">
+        <w:r>
+          <w:rPr>
+            <w:noProof/>
+          </w:rPr>
+          <w:t>33</w:t>
+        </w:r>
+      </w:fldSimple>
+      <w:r>
+        <w:t>-</w:t>
+      </w:r>
+      <w:r>
+        <w:t>Testbench en VHDL para la simulación funcional del módulo</w:t>
+      </w:r>
+      <w:bookmarkStart w:id="17" w:name="_GoBack"/>
       <w:bookmarkEnd w:id="17"/>
     </w:p>
     <w:p>
       <w:pPr>
         <w:pStyle w:val="Ttulo2"/>
       </w:pPr>
-      <w:bookmarkStart w:id="18" w:name="_Toc39308184"/>
+      <w:bookmarkStart w:id="18" w:name="_Toc39504185"/>
       <w:r>
         <w:t>SIMULACIÓN TEMPORAL</w:t>
       </w:r>
@@ -14333,7 +14850,7 @@
       <w:pPr>
         <w:pStyle w:val="Ttulo2"/>
       </w:pPr>
-      <w:bookmarkStart w:id="19" w:name="_Toc39308185"/>
+      <w:bookmarkStart w:id="19" w:name="_Toc39504186"/>
       <w:r>
         <w:t>CONCLUSIÓN</w:t>
       </w:r>
@@ -14341,7 +14858,7 @@
     </w:p>
     <w:p/>
     <w:sectPr>
-      <w:footerReference w:type="default" r:id="rId45"/>
+      <w:footerReference w:type="default" r:id="rId46"/>
       <w:pgSz w:w="11906" w:h="16838"/>
       <w:pgMar w:top="1417" w:right="1701" w:bottom="1417" w:left="1701" w:header="708" w:footer="708" w:gutter="0"/>
       <w:pgNumType w:start="0"/>
@@ -14570,14 +15087,14 @@
             </mc:Choice>
             <mc:Fallback>
               <w:pict>
-                <v:group w14:anchorId="3D3B13DA" id="Grupo 39" o:spid="_x0000_s1084" style="width:43.2pt;height:18.7pt;mso-position-horizontal-relative:char;mso-position-vertical-relative:line" coordorigin="614,660" coordsize="864,374" o:gfxdata="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">
-                  <v:roundrect id="AutoShape 47" o:spid="_x0000_s1085" style="position:absolute;left:859;top:415;width:374;height:864;rotation:-90;visibility:visible;mso-wrap-style:square;v-text-anchor:top" arcsize="10923f" o:gfxdata="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" strokecolor="#e4be84"/>
-                  <v:roundrect id="AutoShape 48" o:spid="_x0000_s1086" style="position:absolute;left:898;top:451;width:296;height:792;rotation:-90;visibility:visible;mso-wrap-style:square;v-text-anchor:top" arcsize="10923f" o:gfxdata="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" fillcolor="#e4be84" strokecolor="#e4be84"/>
+                <v:group w14:anchorId="3D3B13DA" id="Grupo 39" o:spid="_x0000_s1085" style="width:43.2pt;height:18.7pt;mso-position-horizontal-relative:char;mso-position-vertical-relative:line" coordorigin="614,660" coordsize="864,374" o:gfxdata="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">
+                  <v:roundrect id="AutoShape 47" o:spid="_x0000_s1086" style="position:absolute;left:859;top:415;width:374;height:864;rotation:-90;visibility:visible;mso-wrap-style:square;v-text-anchor:top" arcsize="10923f" o:gfxdata="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" strokecolor="#e4be84"/>
+                  <v:roundrect id="AutoShape 48" o:spid="_x0000_s1087" style="position:absolute;left:898;top:451;width:296;height:792;rotation:-90;visibility:visible;mso-wrap-style:square;v-text-anchor:top" arcsize="10923f" o:gfxdata="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" fillcolor="#e4be84" strokecolor="#e4be84"/>
                   <v:shapetype id="_x0000_t202" coordsize="21600,21600" o:spt="202" path="m,l,21600r21600,l21600,xe">
                     <v:stroke joinstyle="miter"/>
                     <v:path gradientshapeok="t" o:connecttype="rect"/>
                   </v:shapetype>
-                  <v:shape id="Text Box 49" o:spid="_x0000_s1087" type="#_x0000_t202" style="position:absolute;left:732;top:716;width:659;height:288;visibility:visible;mso-wrap-style:square;v-text-anchor:top" o:gfxdata="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" filled="f" stroked="f">
+                  <v:shape id="Text Box 49" o:spid="_x0000_s1088" type="#_x0000_t202" style="position:absolute;left:732;top:716;width:659;height:288;visibility:visible;mso-wrap-style:square;v-text-anchor:top" o:gfxdata="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" filled="f" stroked="f">
                     <v:textbox inset="0,0,0,0">
                       <w:txbxContent>
                         <w:p>
@@ -16876,7 +17393,7 @@
 </file>
 
 <file path=customXml/itemProps1.xml><?xml version="1.0" encoding="utf-8"?>
-<ds:datastoreItem xmlns:ds="http://schemas.openxmlformats.org/officeDocument/2006/customXml" ds:itemID="{CBFCDDBD-D2D9-46FA-A69E-AA79B875166C}">
+<ds:datastoreItem xmlns:ds="http://schemas.openxmlformats.org/officeDocument/2006/customXml" ds:itemID="{BA856E93-D680-4916-9B19-DF6939955BDA}">
   <ds:schemaRefs>
     <ds:schemaRef ds:uri="http://schemas.openxmlformats.org/officeDocument/2006/bibliography"/>
   </ds:schemaRefs>

</xml_diff>

<commit_message>
Finalmente vimos la luz al final del tunel
Queda hacer 2 esquemas y tirarse el rollo explicando, mañana lo tenemos
</commit_message>
<xml_diff>
--- a/sources/Apartado 1/MEMORIA.docx
+++ b/sources/Apartado 1/MEMORIA.docx
@@ -6005,7 +6005,15 @@
         <w:t xml:space="preserve"> conversor del número a binario a BCD para</w:t>
       </w:r>
       <w:r>
-        <w:t xml:space="preserve"> activar los segmentos apropiados del display (S_multiplexor).</w:t>
+        <w:t xml:space="preserve"> activar los segmentos apropiados del display (</w:t>
+      </w:r>
+      <w:proofErr w:type="spellStart"/>
+      <w:r>
+        <w:t>S_multiplexor</w:t>
+      </w:r>
+      <w:proofErr w:type="spellEnd"/>
+      <w:r>
+        <w:t>).</w:t>
       </w:r>
     </w:p>
     <w:p>
@@ -6129,9 +6137,11 @@
               <w:ind w:left="0"/>
               <w:jc w:val="center"/>
             </w:pPr>
+            <w:proofErr w:type="spellStart"/>
             <w:r>
               <w:t>S_multiplexor</w:t>
             </w:r>
+            <w:proofErr w:type="spellEnd"/>
           </w:p>
         </w:tc>
         <w:tc>
@@ -6444,7 +6454,15 @@
         <w:pStyle w:val="Prrafodelista"/>
       </w:pPr>
       <w:r>
-        <w:t>Este componente produce la señal CE_preescaler a partir de la señal de reloj (CLK), pasando de recibir pulsos cada 10 nanosegundos a producir una señal de salida con pulsos cada 1 milisegundo para activar el funcionamiento del contador de 2bits.</w:t>
+        <w:t xml:space="preserve">Este componente produce la señal </w:t>
+      </w:r>
+      <w:proofErr w:type="spellStart"/>
+      <w:r>
+        <w:t>CE_preescaler</w:t>
+      </w:r>
+      <w:proofErr w:type="spellEnd"/>
+      <w:r>
+        <w:t xml:space="preserve"> a partir de la señal de reloj (CLK), pasando de recibir pulsos cada 10 nanosegundos a producir una señal de salida con pulsos cada 1 milisegundo para activar el funcionamiento del contador de 2bits.</w:t>
       </w:r>
     </w:p>
     <w:p>
@@ -6551,7 +6569,15 @@
         <w:pStyle w:val="Prrafodelista"/>
       </w:pPr>
       <w:r>
-        <w:t>Este componente es regulado por la señal CE_preescaler la cuál porta un pulso cada 1 milisegundo que activará al contador para incrementarse en uno su valor de salida S. Cuando llega a 3 (“11”) vuelve a 0 (“00”) por tanto podemos indicar las salida de las 4 cifras en el multiplexor en bucle, refrescando los datos mostrados cada 4 milisegundos.</w:t>
+        <w:t xml:space="preserve">Este componente es regulado por la señal </w:t>
+      </w:r>
+      <w:proofErr w:type="spellStart"/>
+      <w:r>
+        <w:t>CE_preescaler</w:t>
+      </w:r>
+      <w:proofErr w:type="spellEnd"/>
+      <w:r>
+        <w:t xml:space="preserve"> la cuál porta un pulso cada 1 milisegundo que activará al contador para incrementarse en uno su valor de salida S. Cuando llega a 3 (“11”) vuelve a 0 (“00”) por tanto podemos indicar las salida de las 4 cifras en el multiplexor en bucle, refrescando los datos mostrados cada 4 milisegundos.</w:t>
       </w:r>
     </w:p>
     <w:p>
@@ -6669,7 +6695,15 @@
         <w:t>BCD</w:t>
       </w:r>
       <w:r>
-        <w:t xml:space="preserve"> (S_multiplexor) y en función del número le asigna su c</w:t>
+        <w:t xml:space="preserve"> (</w:t>
+      </w:r>
+      <w:proofErr w:type="spellStart"/>
+      <w:r>
+        <w:t>S_multiplexor</w:t>
+      </w:r>
+      <w:proofErr w:type="spellEnd"/>
+      <w:r>
+        <w:t>) y en función del número le asigna su c</w:t>
       </w:r>
       <w:r>
         <w:t xml:space="preserve">ombinación para la visualización en 7 segmentos, </w:t>
@@ -6780,9 +6814,11 @@
               <w:ind w:left="0"/>
               <w:jc w:val="center"/>
             </w:pPr>
+            <w:proofErr w:type="spellStart"/>
             <w:r>
               <w:t>S_multiplexor</w:t>
             </w:r>
+            <w:proofErr w:type="spellEnd"/>
           </w:p>
         </w:tc>
         <w:tc>
@@ -7162,7 +7198,15 @@
     </w:p>
     <w:p>
       <w:r>
-        <w:t>Combinando estos componentes el diagrama completo de la estructura del cnt_display queda asi:</w:t>
+        <w:t xml:space="preserve">Combinando estos componentes el diagrama completo de la estructura del cnt_display queda </w:t>
+      </w:r>
+      <w:proofErr w:type="spellStart"/>
+      <w:r>
+        <w:t>asi</w:t>
+      </w:r>
+      <w:proofErr w:type="spellEnd"/>
+      <w:r>
+        <w:t>:</w:t>
       </w:r>
     </w:p>
     <w:p>
@@ -9494,9 +9538,11 @@
             <w:pPr>
               <w:jc w:val="center"/>
             </w:pPr>
+            <w:proofErr w:type="spellStart"/>
             <w:r>
               <w:t>CE_preescaler</w:t>
             </w:r>
+            <w:proofErr w:type="spellEnd"/>
           </w:p>
         </w:tc>
       </w:tr>
@@ -9611,9 +9657,11 @@
             <w:pPr>
               <w:jc w:val="center"/>
             </w:pPr>
+            <w:proofErr w:type="spellStart"/>
             <w:r>
               <w:t>S_multiplexor</w:t>
             </w:r>
+            <w:proofErr w:type="spellEnd"/>
             <w:r>
               <w:t xml:space="preserve"> (4bits)</w:t>
             </w:r>
@@ -10490,8 +10538,13 @@
         </w:numPr>
       </w:pPr>
       <w:r>
-        <w:t>Señales auxiliares del testBench</w:t>
-      </w:r>
+        <w:t xml:space="preserve">Señales auxiliares del </w:t>
+      </w:r>
+      <w:proofErr w:type="spellStart"/>
+      <w:r>
+        <w:t>testBench</w:t>
+      </w:r>
+      <w:proofErr w:type="spellEnd"/>
     </w:p>
     <w:p>
       <w:pPr>
@@ -10501,9 +10554,14 @@
           <w:numId w:val="4"/>
         </w:numPr>
       </w:pPr>
+      <w:proofErr w:type="spellStart"/>
       <w:r>
         <w:lastRenderedPageBreak/>
-        <w:t xml:space="preserve">D_Display_Aux : Señal que guarda el valor en </w:t>
+        <w:t>D_Display_Aux</w:t>
+      </w:r>
+      <w:proofErr w:type="spellEnd"/>
+      <w:r>
+        <w:t xml:space="preserve"> : Señal que guarda el valor en </w:t>
       </w:r>
       <w:r>
         <w:t>BCD</w:t>
@@ -10521,7 +10579,15 @@
         </w:numPr>
       </w:pPr>
       <w:r>
-        <w:t>BCD_U : Señal que guarda el valor en Bin del display correspondiente a las unidades.</w:t>
+        <w:t xml:space="preserve">BCD_U : Señal que guarda el valor en </w:t>
+      </w:r>
+      <w:proofErr w:type="spellStart"/>
+      <w:r>
+        <w:t>Bin</w:t>
+      </w:r>
+      <w:proofErr w:type="spellEnd"/>
+      <w:r>
+        <w:t xml:space="preserve"> del display correspondiente a las unidades.</w:t>
       </w:r>
     </w:p>
     <w:p>
@@ -10533,7 +10599,15 @@
         </w:numPr>
       </w:pPr>
       <w:r>
-        <w:t>BCD_D : Señal que guarda el valor en Bin del display correspondiente a las decenas.</w:t>
+        <w:t xml:space="preserve">BCD_D : Señal que guarda el valor en </w:t>
+      </w:r>
+      <w:proofErr w:type="spellStart"/>
+      <w:r>
+        <w:t>Bin</w:t>
+      </w:r>
+      <w:proofErr w:type="spellEnd"/>
+      <w:r>
+        <w:t xml:space="preserve"> del display correspondiente a las decenas.</w:t>
       </w:r>
     </w:p>
     <w:p>
@@ -10545,7 +10619,15 @@
         </w:numPr>
       </w:pPr>
       <w:r>
-        <w:t>BCD_C : Señal que guarda el valor en Bin del display correspondiente a las centenas.</w:t>
+        <w:t xml:space="preserve">BCD_C : Señal que guarda el valor en </w:t>
+      </w:r>
+      <w:proofErr w:type="spellStart"/>
+      <w:r>
+        <w:t>Bin</w:t>
+      </w:r>
+      <w:proofErr w:type="spellEnd"/>
+      <w:r>
+        <w:t xml:space="preserve"> del display correspondiente a las centenas.</w:t>
       </w:r>
     </w:p>
     <w:p>
@@ -10557,7 +10639,15 @@
         </w:numPr>
       </w:pPr>
       <w:r>
-        <w:t>BCD_M : Señal que guarda el valor en Bin del display correspondiente a los millares.</w:t>
+        <w:t xml:space="preserve">BCD_M : Señal que guarda el valor en </w:t>
+      </w:r>
+      <w:proofErr w:type="spellStart"/>
+      <w:r>
+        <w:t>Bin</w:t>
+      </w:r>
+      <w:proofErr w:type="spellEnd"/>
+      <w:r>
+        <w:t xml:space="preserve"> del display correspondiente a los millares.</w:t>
       </w:r>
     </w:p>
     <w:p>
@@ -10873,7 +10963,15 @@
         <w:t xml:space="preserve">, que es lanzada tras la implementación, </w:t>
       </w:r>
       <w:r>
-        <w:t>posee una duración total de 12 ns.</w:t>
+        <w:t xml:space="preserve">posee una duración total de 12 </w:t>
+      </w:r>
+      <w:proofErr w:type="spellStart"/>
+      <w:r>
+        <w:t>ns</w:t>
+      </w:r>
+      <w:proofErr w:type="spellEnd"/>
+      <w:r>
+        <w:t>.</w:t>
       </w:r>
     </w:p>
     <w:p>
@@ -11173,7 +11271,15 @@
         <w:t xml:space="preserve">En este primer estimulo </w:t>
       </w:r>
       <w:r>
-        <w:t>podemos observar el retardo 10.422 ns entre el flanco de subida en el cuál debería haberse producido el cambio de</w:t>
+        <w:t xml:space="preserve">podemos observar el retardo 10.422 </w:t>
+      </w:r>
+      <w:proofErr w:type="spellStart"/>
+      <w:r>
+        <w:t>ns</w:t>
+      </w:r>
+      <w:proofErr w:type="spellEnd"/>
+      <w:r>
+        <w:t xml:space="preserve"> entre el flanco de subida en el cuál debería haberse producido el cambio de</w:t>
       </w:r>
       <w:r>
         <w:t>l valor</w:t>
@@ -11558,7 +11664,15 @@
     </w:p>
     <w:p>
       <w:r>
-        <w:t xml:space="preserve">La segunda conclusión es la de lo importante que es tener cuidado con el lugar y la forma de emplear las señales para así evitar la inferencia de latches. </w:t>
+        <w:t xml:space="preserve">La segunda conclusión es la de lo importante que es tener cuidado con el lugar y la forma de emplear las señales para así evitar la inferencia de </w:t>
+      </w:r>
+      <w:proofErr w:type="spellStart"/>
+      <w:r>
+        <w:t>latches</w:t>
+      </w:r>
+      <w:proofErr w:type="spellEnd"/>
+      <w:r>
+        <w:t xml:space="preserve">. </w:t>
       </w:r>
     </w:p>
     <w:p>
@@ -14833,32 +14947,1109 @@
       <w:r>
         <w:t>Testbench en VHDL para la simulación funcional del módulo</w:t>
       </w:r>
-      <w:bookmarkStart w:id="17" w:name="_GoBack"/>
+    </w:p>
+    <w:p>
+      <w:r>
+        <w:t>Miau</w:t>
+      </w:r>
+    </w:p>
+    <w:p>
+      <w:pPr>
+        <w:keepNext/>
+      </w:pPr>
+      <w:r>
+        <w:rPr>
+          <w:noProof/>
+        </w:rPr>
+        <w:lastRenderedPageBreak/>
+        <w:drawing>
+          <wp:inline distT="0" distB="0" distL="0" distR="0" wp14:anchorId="77813325" wp14:editId="576D0183">
+            <wp:extent cx="5400040" cy="3485740"/>
+            <wp:effectExtent l="0" t="0" r="0" b="635"/>
+            <wp:docPr id="214" name="Imagen 214"/>
+            <wp:cNvGraphicFramePr>
+              <a:graphicFrameLocks xmlns:a="http://schemas.openxmlformats.org/drawingml/2006/main" noChangeAspect="1"/>
+            </wp:cNvGraphicFramePr>
+            <a:graphic xmlns:a="http://schemas.openxmlformats.org/drawingml/2006/main">
+              <a:graphicData uri="http://schemas.openxmlformats.org/drawingml/2006/picture">
+                <pic:pic xmlns:pic="http://schemas.openxmlformats.org/drawingml/2006/picture">
+                  <pic:nvPicPr>
+                    <pic:cNvPr id="0" name="Picture 1"/>
+                    <pic:cNvPicPr>
+                      <a:picLocks noChangeAspect="1" noChangeArrowheads="1"/>
+                    </pic:cNvPicPr>
+                  </pic:nvPicPr>
+                  <pic:blipFill>
+                    <a:blip r:embed="rId46">
+                      <a:extLst>
+                        <a:ext uri="{28A0092B-C50C-407E-A947-70E740481C1C}">
+                          <a14:useLocalDpi xmlns:a14="http://schemas.microsoft.com/office/drawing/2010/main" val="0"/>
+                        </a:ext>
+                      </a:extLst>
+                    </a:blip>
+                    <a:srcRect/>
+                    <a:stretch>
+                      <a:fillRect/>
+                    </a:stretch>
+                  </pic:blipFill>
+                  <pic:spPr bwMode="auto">
+                    <a:xfrm>
+                      <a:off x="0" y="0"/>
+                      <a:ext cx="5400040" cy="3485740"/>
+                    </a:xfrm>
+                    <a:prstGeom prst="rect">
+                      <a:avLst/>
+                    </a:prstGeom>
+                    <a:noFill/>
+                    <a:ln>
+                      <a:noFill/>
+                    </a:ln>
+                  </pic:spPr>
+                </pic:pic>
+              </a:graphicData>
+            </a:graphic>
+          </wp:inline>
+        </w:drawing>
+      </w:r>
+    </w:p>
+    <w:p>
+      <w:pPr>
+        <w:pStyle w:val="Descripcin"/>
+        <w:jc w:val="center"/>
+      </w:pPr>
+      <w:r>
+        <w:t xml:space="preserve">Ilustración </w:t>
+      </w:r>
+      <w:fldSimple w:instr=" SEQ Ilustración \* ARABIC ">
+        <w:r>
+          <w:rPr>
+            <w:noProof/>
+          </w:rPr>
+          <w:t>34</w:t>
+        </w:r>
+      </w:fldSimple>
+      <w:r>
+        <w:t>-</w:t>
+      </w:r>
+      <w:r>
+        <w:t>Cronograma de inicio de la simulación con</w:t>
+      </w:r>
+      <w:r>
+        <w:t xml:space="preserve"> voltaje igual a 2.5V</w:t>
+      </w:r>
+    </w:p>
+    <w:p>
+      <w:r>
+        <w:t>Miau</w:t>
+      </w:r>
+    </w:p>
+    <w:p>
+      <w:pPr>
+        <w:keepNext/>
+      </w:pPr>
+      <w:r>
+        <w:rPr>
+          <w:noProof/>
+        </w:rPr>
+        <w:drawing>
+          <wp:inline distT="0" distB="0" distL="0" distR="0" wp14:anchorId="113C355E" wp14:editId="3ADCC6CF">
+            <wp:extent cx="5400675" cy="3476625"/>
+            <wp:effectExtent l="0" t="0" r="9525" b="9525"/>
+            <wp:docPr id="215" name="Imagen 215"/>
+            <wp:cNvGraphicFramePr>
+              <a:graphicFrameLocks xmlns:a="http://schemas.openxmlformats.org/drawingml/2006/main" noChangeAspect="1"/>
+            </wp:cNvGraphicFramePr>
+            <a:graphic xmlns:a="http://schemas.openxmlformats.org/drawingml/2006/main">
+              <a:graphicData uri="http://schemas.openxmlformats.org/drawingml/2006/picture">
+                <pic:pic xmlns:pic="http://schemas.openxmlformats.org/drawingml/2006/picture">
+                  <pic:nvPicPr>
+                    <pic:cNvPr id="0" name="Picture 2"/>
+                    <pic:cNvPicPr>
+                      <a:picLocks noChangeAspect="1" noChangeArrowheads="1"/>
+                    </pic:cNvPicPr>
+                  </pic:nvPicPr>
+                  <pic:blipFill>
+                    <a:blip r:embed="rId47">
+                      <a:extLst>
+                        <a:ext uri="{28A0092B-C50C-407E-A947-70E740481C1C}">
+                          <a14:useLocalDpi xmlns:a14="http://schemas.microsoft.com/office/drawing/2010/main" val="0"/>
+                        </a:ext>
+                      </a:extLst>
+                    </a:blip>
+                    <a:srcRect/>
+                    <a:stretch>
+                      <a:fillRect/>
+                    </a:stretch>
+                  </pic:blipFill>
+                  <pic:spPr bwMode="auto">
+                    <a:xfrm>
+                      <a:off x="0" y="0"/>
+                      <a:ext cx="5400675" cy="3476625"/>
+                    </a:xfrm>
+                    <a:prstGeom prst="rect">
+                      <a:avLst/>
+                    </a:prstGeom>
+                    <a:noFill/>
+                    <a:ln>
+                      <a:noFill/>
+                    </a:ln>
+                  </pic:spPr>
+                </pic:pic>
+              </a:graphicData>
+            </a:graphic>
+          </wp:inline>
+        </w:drawing>
+      </w:r>
+    </w:p>
+    <w:p>
+      <w:pPr>
+        <w:pStyle w:val="Descripcin"/>
+        <w:jc w:val="center"/>
+      </w:pPr>
+      <w:r>
+        <w:t xml:space="preserve">Ilustración </w:t>
+      </w:r>
+      <w:fldSimple w:instr=" SEQ Ilustración \* ARABIC ">
+        <w:r>
+          <w:rPr>
+            <w:noProof/>
+          </w:rPr>
+          <w:t>35</w:t>
+        </w:r>
+      </w:fldSimple>
+      <w:r>
+        <w:t>-Cronograma de momento de estabilización de DATA tras el muestreo</w:t>
+      </w:r>
+    </w:p>
+    <w:p>
+      <w:pPr>
+        <w:pStyle w:val="Ttulo2"/>
+      </w:pPr>
+      <w:bookmarkStart w:id="17" w:name="_Toc39504185"/>
+      <w:r>
+        <w:t>SIMULACIÓN TEMPORAL</w:t>
+      </w:r>
       <w:bookmarkEnd w:id="17"/>
     </w:p>
     <w:p>
+      <w:r>
+        <w:t>Miau</w:t>
+      </w:r>
+    </w:p>
+    <w:p>
+      <w:pPr>
+        <w:keepNext/>
+      </w:pPr>
+      <w:r>
+        <w:rPr>
+          <w:noProof/>
+        </w:rPr>
+        <w:lastRenderedPageBreak/>
+        <w:drawing>
+          <wp:inline distT="0" distB="0" distL="0" distR="0" wp14:anchorId="16F88803" wp14:editId="749640A7">
+            <wp:extent cx="5400675" cy="3457575"/>
+            <wp:effectExtent l="0" t="0" r="9525" b="9525"/>
+            <wp:docPr id="216" name="Imagen 216"/>
+            <wp:cNvGraphicFramePr>
+              <a:graphicFrameLocks xmlns:a="http://schemas.openxmlformats.org/drawingml/2006/main" noChangeAspect="1"/>
+            </wp:cNvGraphicFramePr>
+            <a:graphic xmlns:a="http://schemas.openxmlformats.org/drawingml/2006/main">
+              <a:graphicData uri="http://schemas.openxmlformats.org/drawingml/2006/picture">
+                <pic:pic xmlns:pic="http://schemas.openxmlformats.org/drawingml/2006/picture">
+                  <pic:nvPicPr>
+                    <pic:cNvPr id="0" name="Picture 3"/>
+                    <pic:cNvPicPr>
+                      <a:picLocks noChangeAspect="1" noChangeArrowheads="1"/>
+                    </pic:cNvPicPr>
+                  </pic:nvPicPr>
+                  <pic:blipFill>
+                    <a:blip r:embed="rId48">
+                      <a:extLst>
+                        <a:ext uri="{28A0092B-C50C-407E-A947-70E740481C1C}">
+                          <a14:useLocalDpi xmlns:a14="http://schemas.microsoft.com/office/drawing/2010/main" val="0"/>
+                        </a:ext>
+                      </a:extLst>
+                    </a:blip>
+                    <a:srcRect/>
+                    <a:stretch>
+                      <a:fillRect/>
+                    </a:stretch>
+                  </pic:blipFill>
+                  <pic:spPr bwMode="auto">
+                    <a:xfrm>
+                      <a:off x="0" y="0"/>
+                      <a:ext cx="5400675" cy="3457575"/>
+                    </a:xfrm>
+                    <a:prstGeom prst="rect">
+                      <a:avLst/>
+                    </a:prstGeom>
+                    <a:noFill/>
+                    <a:ln>
+                      <a:noFill/>
+                    </a:ln>
+                  </pic:spPr>
+                </pic:pic>
+              </a:graphicData>
+            </a:graphic>
+          </wp:inline>
+        </w:drawing>
+      </w:r>
+    </w:p>
+    <w:p>
+      <w:pPr>
+        <w:pStyle w:val="Descripcin"/>
+        <w:jc w:val="center"/>
+      </w:pPr>
+      <w:r>
+        <w:t xml:space="preserve">Ilustración </w:t>
+      </w:r>
+      <w:fldSimple w:instr=" SEQ Ilustración \* ARABIC ">
+        <w:r>
+          <w:rPr>
+            <w:noProof/>
+          </w:rPr>
+          <w:t>36</w:t>
+        </w:r>
+      </w:fldSimple>
+      <w:r>
+        <w:t>-Cronograma de inicio de la simulación con voltaje igual a 2.5V</w:t>
+      </w:r>
+    </w:p>
+    <w:p>
+      <w:r>
+        <w:t>Miau</w:t>
+      </w:r>
+    </w:p>
+    <w:p>
+      <w:pPr>
+        <w:keepNext/>
+      </w:pPr>
+      <w:r>
+        <w:rPr>
+          <w:noProof/>
+        </w:rPr>
+        <w:drawing>
+          <wp:inline distT="0" distB="0" distL="0" distR="0" wp14:anchorId="1EBFCD90" wp14:editId="1797CB03">
+            <wp:extent cx="5391150" cy="3457575"/>
+            <wp:effectExtent l="0" t="0" r="0" b="9525"/>
+            <wp:docPr id="217" name="Imagen 217"/>
+            <wp:cNvGraphicFramePr>
+              <a:graphicFrameLocks xmlns:a="http://schemas.openxmlformats.org/drawingml/2006/main" noChangeAspect="1"/>
+            </wp:cNvGraphicFramePr>
+            <a:graphic xmlns:a="http://schemas.openxmlformats.org/drawingml/2006/main">
+              <a:graphicData uri="http://schemas.openxmlformats.org/drawingml/2006/picture">
+                <pic:pic xmlns:pic="http://schemas.openxmlformats.org/drawingml/2006/picture">
+                  <pic:nvPicPr>
+                    <pic:cNvPr id="0" name="Picture 4"/>
+                    <pic:cNvPicPr>
+                      <a:picLocks noChangeAspect="1" noChangeArrowheads="1"/>
+                    </pic:cNvPicPr>
+                  </pic:nvPicPr>
+                  <pic:blipFill>
+                    <a:blip r:embed="rId49">
+                      <a:extLst>
+                        <a:ext uri="{28A0092B-C50C-407E-A947-70E740481C1C}">
+                          <a14:useLocalDpi xmlns:a14="http://schemas.microsoft.com/office/drawing/2010/main" val="0"/>
+                        </a:ext>
+                      </a:extLst>
+                    </a:blip>
+                    <a:srcRect/>
+                    <a:stretch>
+                      <a:fillRect/>
+                    </a:stretch>
+                  </pic:blipFill>
+                  <pic:spPr bwMode="auto">
+                    <a:xfrm>
+                      <a:off x="0" y="0"/>
+                      <a:ext cx="5391150" cy="3457575"/>
+                    </a:xfrm>
+                    <a:prstGeom prst="rect">
+                      <a:avLst/>
+                    </a:prstGeom>
+                    <a:noFill/>
+                    <a:ln>
+                      <a:noFill/>
+                    </a:ln>
+                  </pic:spPr>
+                </pic:pic>
+              </a:graphicData>
+            </a:graphic>
+          </wp:inline>
+        </w:drawing>
+      </w:r>
+    </w:p>
+    <w:p>
+      <w:pPr>
+        <w:pStyle w:val="Descripcin"/>
+        <w:jc w:val="center"/>
+      </w:pPr>
+      <w:r>
+        <w:t xml:space="preserve">Ilustración </w:t>
+      </w:r>
+      <w:fldSimple w:instr=" SEQ Ilustración \* ARABIC ">
+        <w:r>
+          <w:rPr>
+            <w:noProof/>
+          </w:rPr>
+          <w:t>37</w:t>
+        </w:r>
+      </w:fldSimple>
+      <w:r>
+        <w:t>-Cronograma de momento de estabilización de DATA tras el muestreo</w:t>
+      </w:r>
+    </w:p>
+    <w:p>
       <w:pPr>
         <w:pStyle w:val="Ttulo2"/>
       </w:pPr>
-      <w:bookmarkStart w:id="18" w:name="_Toc39504185"/>
+      <w:bookmarkStart w:id="18" w:name="_Toc39504186"/>
+      <w:r>
+        <w:lastRenderedPageBreak/>
+        <w:t>CONCLUSIÓN</w:t>
+      </w:r>
+      <w:bookmarkEnd w:id="18"/>
+    </w:p>
+    <w:p>
+      <w:pPr>
+        <w:pStyle w:val="Ttulo1"/>
+      </w:pPr>
+      <w:r>
+        <w:t>VOLTIMETRO</w:t>
+      </w:r>
+    </w:p>
+    <w:p>
+      <w:pPr>
+        <w:pStyle w:val="Ttulo2"/>
+      </w:pPr>
+      <w:r>
+        <w:t>DISEÑO</w:t>
+      </w:r>
+    </w:p>
+    <w:p>
+      <w:pPr>
+        <w:pStyle w:val="Ttulo2"/>
+      </w:pPr>
+      <w:r>
+        <w:t>SIMULACIÓN FUNCIONAL</w:t>
+      </w:r>
+    </w:p>
+    <w:p>
+      <w:r>
+        <w:t>Miau</w:t>
+      </w:r>
+    </w:p>
+    <w:p>
+      <w:r>
+        <w:t>CODIGO</w:t>
+      </w:r>
+    </w:p>
+    <w:p>
+      <w:r>
+        <w:t>Miau</w:t>
+      </w:r>
+    </w:p>
+    <w:p>
+      <w:pPr>
+        <w:keepNext/>
+      </w:pPr>
+      <w:r>
+        <w:rPr>
+          <w:noProof/>
+        </w:rPr>
+        <w:drawing>
+          <wp:inline distT="0" distB="0" distL="0" distR="0" wp14:anchorId="29948C49" wp14:editId="02FD9AAB">
+            <wp:extent cx="5400675" cy="3486150"/>
+            <wp:effectExtent l="0" t="0" r="9525" b="0"/>
+            <wp:docPr id="218" name="Imagen 218"/>
+            <wp:cNvGraphicFramePr>
+              <a:graphicFrameLocks xmlns:a="http://schemas.openxmlformats.org/drawingml/2006/main" noChangeAspect="1"/>
+            </wp:cNvGraphicFramePr>
+            <a:graphic xmlns:a="http://schemas.openxmlformats.org/drawingml/2006/main">
+              <a:graphicData uri="http://schemas.openxmlformats.org/drawingml/2006/picture">
+                <pic:pic xmlns:pic="http://schemas.openxmlformats.org/drawingml/2006/picture">
+                  <pic:nvPicPr>
+                    <pic:cNvPr id="0" name="Picture 5"/>
+                    <pic:cNvPicPr>
+                      <a:picLocks noChangeAspect="1" noChangeArrowheads="1"/>
+                    </pic:cNvPicPr>
+                  </pic:nvPicPr>
+                  <pic:blipFill>
+                    <a:blip r:embed="rId50">
+                      <a:extLst>
+                        <a:ext uri="{28A0092B-C50C-407E-A947-70E740481C1C}">
+                          <a14:useLocalDpi xmlns:a14="http://schemas.microsoft.com/office/drawing/2010/main" val="0"/>
+                        </a:ext>
+                      </a:extLst>
+                    </a:blip>
+                    <a:srcRect/>
+                    <a:stretch>
+                      <a:fillRect/>
+                    </a:stretch>
+                  </pic:blipFill>
+                  <pic:spPr bwMode="auto">
+                    <a:xfrm>
+                      <a:off x="0" y="0"/>
+                      <a:ext cx="5400675" cy="3486150"/>
+                    </a:xfrm>
+                    <a:prstGeom prst="rect">
+                      <a:avLst/>
+                    </a:prstGeom>
+                    <a:noFill/>
+                    <a:ln>
+                      <a:noFill/>
+                    </a:ln>
+                  </pic:spPr>
+                </pic:pic>
+              </a:graphicData>
+            </a:graphic>
+          </wp:inline>
+        </w:drawing>
+      </w:r>
+    </w:p>
+    <w:p>
+      <w:pPr>
+        <w:pStyle w:val="Descripcin"/>
+        <w:jc w:val="center"/>
+      </w:pPr>
+      <w:r>
+        <w:t xml:space="preserve">Ilustración </w:t>
+      </w:r>
+      <w:fldSimple w:instr=" SEQ Ilustración \* ARABIC ">
+        <w:r>
+          <w:rPr>
+            <w:noProof/>
+          </w:rPr>
+          <w:t>38</w:t>
+        </w:r>
+      </w:fldSimple>
+      <w:r>
+        <w:t xml:space="preserve">-Cronograma de inicio de la simulación con voltaje igual a </w:t>
+      </w:r>
+      <w:r>
+        <w:t>3.3</w:t>
+      </w:r>
+      <w:r>
+        <w:t>V</w:t>
+      </w:r>
+    </w:p>
+    <w:p>
+      <w:r>
+        <w:t>Miau</w:t>
+      </w:r>
+    </w:p>
+    <w:p>
+      <w:pPr>
+        <w:keepNext/>
+      </w:pPr>
+      <w:r>
+        <w:rPr>
+          <w:noProof/>
+        </w:rPr>
+        <w:lastRenderedPageBreak/>
+        <w:drawing>
+          <wp:inline distT="0" distB="0" distL="0" distR="0" wp14:anchorId="4218CE92" wp14:editId="466ECBF6">
+            <wp:extent cx="5400675" cy="3486150"/>
+            <wp:effectExtent l="0" t="0" r="9525" b="0"/>
+            <wp:docPr id="229" name="Imagen 229"/>
+            <wp:cNvGraphicFramePr>
+              <a:graphicFrameLocks xmlns:a="http://schemas.openxmlformats.org/drawingml/2006/main" noChangeAspect="1"/>
+            </wp:cNvGraphicFramePr>
+            <a:graphic xmlns:a="http://schemas.openxmlformats.org/drawingml/2006/main">
+              <a:graphicData uri="http://schemas.openxmlformats.org/drawingml/2006/picture">
+                <pic:pic xmlns:pic="http://schemas.openxmlformats.org/drawingml/2006/picture">
+                  <pic:nvPicPr>
+                    <pic:cNvPr id="0" name="Picture 6"/>
+                    <pic:cNvPicPr>
+                      <a:picLocks noChangeAspect="1" noChangeArrowheads="1"/>
+                    </pic:cNvPicPr>
+                  </pic:nvPicPr>
+                  <pic:blipFill>
+                    <a:blip r:embed="rId51">
+                      <a:extLst>
+                        <a:ext uri="{28A0092B-C50C-407E-A947-70E740481C1C}">
+                          <a14:useLocalDpi xmlns:a14="http://schemas.microsoft.com/office/drawing/2010/main" val="0"/>
+                        </a:ext>
+                      </a:extLst>
+                    </a:blip>
+                    <a:srcRect/>
+                    <a:stretch>
+                      <a:fillRect/>
+                    </a:stretch>
+                  </pic:blipFill>
+                  <pic:spPr bwMode="auto">
+                    <a:xfrm>
+                      <a:off x="0" y="0"/>
+                      <a:ext cx="5400675" cy="3486150"/>
+                    </a:xfrm>
+                    <a:prstGeom prst="rect">
+                      <a:avLst/>
+                    </a:prstGeom>
+                    <a:noFill/>
+                    <a:ln>
+                      <a:noFill/>
+                    </a:ln>
+                  </pic:spPr>
+                </pic:pic>
+              </a:graphicData>
+            </a:graphic>
+          </wp:inline>
+        </w:drawing>
+      </w:r>
+    </w:p>
+    <w:p>
+      <w:pPr>
+        <w:pStyle w:val="Descripcin"/>
+        <w:jc w:val="center"/>
+      </w:pPr>
+      <w:r>
+        <w:t xml:space="preserve">Ilustración </w:t>
+      </w:r>
+      <w:fldSimple w:instr=" SEQ Ilustración \* ARABIC ">
+        <w:r>
+          <w:rPr>
+            <w:noProof/>
+          </w:rPr>
+          <w:t>39</w:t>
+        </w:r>
+      </w:fldSimple>
+      <w:r>
+        <w:t>-Cronograma de momento de estabilización de DATA tras el muestreo</w:t>
+      </w:r>
+    </w:p>
+    <w:p>
+      <w:r>
+        <w:t>Miau</w:t>
+      </w:r>
+    </w:p>
+    <w:p>
+      <w:pPr>
+        <w:keepNext/>
+      </w:pPr>
+      <w:r>
+        <w:rPr>
+          <w:noProof/>
+        </w:rPr>
+        <w:drawing>
+          <wp:inline distT="0" distB="0" distL="0" distR="0" wp14:anchorId="46B922B5" wp14:editId="1187ED01">
+            <wp:extent cx="5391150" cy="3457575"/>
+            <wp:effectExtent l="0" t="0" r="0" b="9525"/>
+            <wp:docPr id="230" name="Imagen 230"/>
+            <wp:cNvGraphicFramePr>
+              <a:graphicFrameLocks xmlns:a="http://schemas.openxmlformats.org/drawingml/2006/main" noChangeAspect="1"/>
+            </wp:cNvGraphicFramePr>
+            <a:graphic xmlns:a="http://schemas.openxmlformats.org/drawingml/2006/main">
+              <a:graphicData uri="http://schemas.openxmlformats.org/drawingml/2006/picture">
+                <pic:pic xmlns:pic="http://schemas.openxmlformats.org/drawingml/2006/picture">
+                  <pic:nvPicPr>
+                    <pic:cNvPr id="0" name="Picture 7"/>
+                    <pic:cNvPicPr>
+                      <a:picLocks noChangeAspect="1" noChangeArrowheads="1"/>
+                    </pic:cNvPicPr>
+                  </pic:nvPicPr>
+                  <pic:blipFill>
+                    <a:blip r:embed="rId52">
+                      <a:extLst>
+                        <a:ext uri="{28A0092B-C50C-407E-A947-70E740481C1C}">
+                          <a14:useLocalDpi xmlns:a14="http://schemas.microsoft.com/office/drawing/2010/main" val="0"/>
+                        </a:ext>
+                      </a:extLst>
+                    </a:blip>
+                    <a:srcRect/>
+                    <a:stretch>
+                      <a:fillRect/>
+                    </a:stretch>
+                  </pic:blipFill>
+                  <pic:spPr bwMode="auto">
+                    <a:xfrm>
+                      <a:off x="0" y="0"/>
+                      <a:ext cx="5391150" cy="3457575"/>
+                    </a:xfrm>
+                    <a:prstGeom prst="rect">
+                      <a:avLst/>
+                    </a:prstGeom>
+                    <a:noFill/>
+                    <a:ln>
+                      <a:noFill/>
+                    </a:ln>
+                  </pic:spPr>
+                </pic:pic>
+              </a:graphicData>
+            </a:graphic>
+          </wp:inline>
+        </w:drawing>
+      </w:r>
+    </w:p>
+    <w:p>
+      <w:pPr>
+        <w:pStyle w:val="Descripcin"/>
+        <w:jc w:val="center"/>
+      </w:pPr>
+      <w:r>
+        <w:t xml:space="preserve">Ilustración </w:t>
+      </w:r>
+      <w:fldSimple w:instr=" SEQ Ilustración \* ARABIC ">
+        <w:r>
+          <w:rPr>
+            <w:noProof/>
+          </w:rPr>
+          <w:t>40</w:t>
+        </w:r>
+      </w:fldSimple>
+      <w:r>
+        <w:t>-Cronograma de momento de estabilización de BCD tras la conversión de DATA</w:t>
+      </w:r>
+    </w:p>
+    <w:p>
+      <w:r>
+        <w:t>Miau</w:t>
+      </w:r>
+    </w:p>
+    <w:p>
+      <w:pPr>
+        <w:keepNext/>
+      </w:pPr>
+      <w:r>
+        <w:rPr>
+          <w:noProof/>
+        </w:rPr>
+        <w:lastRenderedPageBreak/>
+        <w:drawing>
+          <wp:inline distT="0" distB="0" distL="0" distR="0" wp14:anchorId="43BD7E5C" wp14:editId="65C39010">
+            <wp:extent cx="5400675" cy="3486150"/>
+            <wp:effectExtent l="0" t="0" r="9525" b="0"/>
+            <wp:docPr id="238" name="Imagen 238"/>
+            <wp:cNvGraphicFramePr>
+              <a:graphicFrameLocks xmlns:a="http://schemas.openxmlformats.org/drawingml/2006/main" noChangeAspect="1"/>
+            </wp:cNvGraphicFramePr>
+            <a:graphic xmlns:a="http://schemas.openxmlformats.org/drawingml/2006/main">
+              <a:graphicData uri="http://schemas.openxmlformats.org/drawingml/2006/picture">
+                <pic:pic xmlns:pic="http://schemas.openxmlformats.org/drawingml/2006/picture">
+                  <pic:nvPicPr>
+                    <pic:cNvPr id="0" name="Picture 8"/>
+                    <pic:cNvPicPr>
+                      <a:picLocks noChangeAspect="1" noChangeArrowheads="1"/>
+                    </pic:cNvPicPr>
+                  </pic:nvPicPr>
+                  <pic:blipFill>
+                    <a:blip r:embed="rId53">
+                      <a:extLst>
+                        <a:ext uri="{28A0092B-C50C-407E-A947-70E740481C1C}">
+                          <a14:useLocalDpi xmlns:a14="http://schemas.microsoft.com/office/drawing/2010/main" val="0"/>
+                        </a:ext>
+                      </a:extLst>
+                    </a:blip>
+                    <a:srcRect/>
+                    <a:stretch>
+                      <a:fillRect/>
+                    </a:stretch>
+                  </pic:blipFill>
+                  <pic:spPr bwMode="auto">
+                    <a:xfrm>
+                      <a:off x="0" y="0"/>
+                      <a:ext cx="5400675" cy="3486150"/>
+                    </a:xfrm>
+                    <a:prstGeom prst="rect">
+                      <a:avLst/>
+                    </a:prstGeom>
+                    <a:noFill/>
+                    <a:ln>
+                      <a:noFill/>
+                    </a:ln>
+                  </pic:spPr>
+                </pic:pic>
+              </a:graphicData>
+            </a:graphic>
+          </wp:inline>
+        </w:drawing>
+      </w:r>
+    </w:p>
+    <w:p>
+      <w:pPr>
+        <w:pStyle w:val="Descripcin"/>
+        <w:jc w:val="center"/>
+      </w:pPr>
+      <w:r>
+        <w:t xml:space="preserve">Ilustración </w:t>
+      </w:r>
+      <w:fldSimple w:instr=" SEQ Ilustración \* ARABIC ">
+        <w:r>
+          <w:rPr>
+            <w:noProof/>
+          </w:rPr>
+          <w:t>41</w:t>
+        </w:r>
+      </w:fldSimple>
+      <w:r>
+        <w:t>-</w:t>
+      </w:r>
+      <w:r>
+        <w:t xml:space="preserve">Cronograma de momento de estabilización </w:t>
+      </w:r>
+      <w:r>
+        <w:t>de la salida del valor de voltaje por display</w:t>
+      </w:r>
+    </w:p>
+    <w:p>
+      <w:pPr>
+        <w:pStyle w:val="Ttulo2"/>
+      </w:pPr>
       <w:r>
         <w:t>SIMULACIÓN TEMPORAL</w:t>
       </w:r>
-      <w:bookmarkEnd w:id="18"/>
-    </w:p>
-    <w:p>
-      <w:pPr>
-        <w:pStyle w:val="Ttulo2"/>
-      </w:pPr>
-      <w:bookmarkStart w:id="19" w:name="_Toc39504186"/>
-      <w:r>
-        <w:t>CONCLUSIÓN</w:t>
-      </w:r>
+    </w:p>
+    <w:p>
+      <w:r>
+        <w:t>Miau</w:t>
+      </w:r>
+    </w:p>
+    <w:p>
+      <w:pPr>
+        <w:keepNext/>
+      </w:pPr>
+      <w:r>
+        <w:rPr>
+          <w:noProof/>
+        </w:rPr>
+        <w:drawing>
+          <wp:inline distT="0" distB="0" distL="0" distR="0" wp14:anchorId="083B1BEB" wp14:editId="6FE84FF5">
+            <wp:extent cx="5400675" cy="3495675"/>
+            <wp:effectExtent l="0" t="0" r="9525" b="9525"/>
+            <wp:docPr id="239" name="Imagen 239"/>
+            <wp:cNvGraphicFramePr>
+              <a:graphicFrameLocks xmlns:a="http://schemas.openxmlformats.org/drawingml/2006/main" noChangeAspect="1"/>
+            </wp:cNvGraphicFramePr>
+            <a:graphic xmlns:a="http://schemas.openxmlformats.org/drawingml/2006/main">
+              <a:graphicData uri="http://schemas.openxmlformats.org/drawingml/2006/picture">
+                <pic:pic xmlns:pic="http://schemas.openxmlformats.org/drawingml/2006/picture">
+                  <pic:nvPicPr>
+                    <pic:cNvPr id="0" name="Picture 9"/>
+                    <pic:cNvPicPr>
+                      <a:picLocks noChangeAspect="1" noChangeArrowheads="1"/>
+                    </pic:cNvPicPr>
+                  </pic:nvPicPr>
+                  <pic:blipFill>
+                    <a:blip r:embed="rId54">
+                      <a:extLst>
+                        <a:ext uri="{28A0092B-C50C-407E-A947-70E740481C1C}">
+                          <a14:useLocalDpi xmlns:a14="http://schemas.microsoft.com/office/drawing/2010/main" val="0"/>
+                        </a:ext>
+                      </a:extLst>
+                    </a:blip>
+                    <a:srcRect/>
+                    <a:stretch>
+                      <a:fillRect/>
+                    </a:stretch>
+                  </pic:blipFill>
+                  <pic:spPr bwMode="auto">
+                    <a:xfrm>
+                      <a:off x="0" y="0"/>
+                      <a:ext cx="5400675" cy="3495675"/>
+                    </a:xfrm>
+                    <a:prstGeom prst="rect">
+                      <a:avLst/>
+                    </a:prstGeom>
+                    <a:noFill/>
+                    <a:ln>
+                      <a:noFill/>
+                    </a:ln>
+                  </pic:spPr>
+                </pic:pic>
+              </a:graphicData>
+            </a:graphic>
+          </wp:inline>
+        </w:drawing>
+      </w:r>
+    </w:p>
+    <w:p>
+      <w:pPr>
+        <w:pStyle w:val="Descripcin"/>
+        <w:jc w:val="center"/>
+      </w:pPr>
+      <w:r>
+        <w:t xml:space="preserve">Ilustración </w:t>
+      </w:r>
+      <w:fldSimple w:instr=" SEQ Ilustración \* ARABIC ">
+        <w:r>
+          <w:rPr>
+            <w:noProof/>
+          </w:rPr>
+          <w:t>42</w:t>
+        </w:r>
+      </w:fldSimple>
+      <w:r>
+        <w:t xml:space="preserve">-Cronograma de inicio de la simulación con voltaje igual a </w:t>
+      </w:r>
+      <w:r>
+        <w:t>3.3</w:t>
+      </w:r>
+      <w:r>
+        <w:t>V</w:t>
+      </w:r>
+    </w:p>
+    <w:p>
+      <w:r>
+        <w:t>Miau</w:t>
+      </w:r>
+    </w:p>
+    <w:p>
+      <w:pPr>
+        <w:keepNext/>
+      </w:pPr>
+      <w:r>
+        <w:rPr>
+          <w:noProof/>
+        </w:rPr>
+        <w:lastRenderedPageBreak/>
+        <w:drawing>
+          <wp:inline distT="0" distB="0" distL="0" distR="0" wp14:anchorId="72691D7F" wp14:editId="784EF32A">
+            <wp:extent cx="5400675" cy="3495675"/>
+            <wp:effectExtent l="0" t="0" r="9525" b="9525"/>
+            <wp:docPr id="240" name="Imagen 240"/>
+            <wp:cNvGraphicFramePr>
+              <a:graphicFrameLocks xmlns:a="http://schemas.openxmlformats.org/drawingml/2006/main" noChangeAspect="1"/>
+            </wp:cNvGraphicFramePr>
+            <a:graphic xmlns:a="http://schemas.openxmlformats.org/drawingml/2006/main">
+              <a:graphicData uri="http://schemas.openxmlformats.org/drawingml/2006/picture">
+                <pic:pic xmlns:pic="http://schemas.openxmlformats.org/drawingml/2006/picture">
+                  <pic:nvPicPr>
+                    <pic:cNvPr id="0" name="Picture 10"/>
+                    <pic:cNvPicPr>
+                      <a:picLocks noChangeAspect="1" noChangeArrowheads="1"/>
+                    </pic:cNvPicPr>
+                  </pic:nvPicPr>
+                  <pic:blipFill>
+                    <a:blip r:embed="rId55">
+                      <a:extLst>
+                        <a:ext uri="{28A0092B-C50C-407E-A947-70E740481C1C}">
+                          <a14:useLocalDpi xmlns:a14="http://schemas.microsoft.com/office/drawing/2010/main" val="0"/>
+                        </a:ext>
+                      </a:extLst>
+                    </a:blip>
+                    <a:srcRect/>
+                    <a:stretch>
+                      <a:fillRect/>
+                    </a:stretch>
+                  </pic:blipFill>
+                  <pic:spPr bwMode="auto">
+                    <a:xfrm>
+                      <a:off x="0" y="0"/>
+                      <a:ext cx="5400675" cy="3495675"/>
+                    </a:xfrm>
+                    <a:prstGeom prst="rect">
+                      <a:avLst/>
+                    </a:prstGeom>
+                    <a:noFill/>
+                    <a:ln>
+                      <a:noFill/>
+                    </a:ln>
+                  </pic:spPr>
+                </pic:pic>
+              </a:graphicData>
+            </a:graphic>
+          </wp:inline>
+        </w:drawing>
+      </w:r>
+    </w:p>
+    <w:p>
+      <w:pPr>
+        <w:pStyle w:val="Descripcin"/>
+        <w:jc w:val="center"/>
+      </w:pPr>
+      <w:r>
+        <w:t xml:space="preserve">Ilustración </w:t>
+      </w:r>
+      <w:fldSimple w:instr=" SEQ Ilustración \* ARABIC ">
+        <w:r>
+          <w:rPr>
+            <w:noProof/>
+          </w:rPr>
+          <w:t>43</w:t>
+        </w:r>
+      </w:fldSimple>
+      <w:r>
+        <w:t>-Cronograma de momento de estabilización de DATA tras el muestreo</w:t>
+      </w:r>
+    </w:p>
+    <w:p>
+      <w:r>
+        <w:t>Miau</w:t>
+      </w:r>
+    </w:p>
+    <w:p>
+      <w:pPr>
+        <w:keepNext/>
+      </w:pPr>
+      <w:r>
+        <w:rPr>
+          <w:noProof/>
+        </w:rPr>
+        <w:drawing>
+          <wp:inline distT="0" distB="0" distL="0" distR="0" wp14:anchorId="28D08F70" wp14:editId="38EB2B25">
+            <wp:extent cx="5391150" cy="3476625"/>
+            <wp:effectExtent l="0" t="0" r="0" b="9525"/>
+            <wp:docPr id="241" name="Imagen 241"/>
+            <wp:cNvGraphicFramePr>
+              <a:graphicFrameLocks xmlns:a="http://schemas.openxmlformats.org/drawingml/2006/main" noChangeAspect="1"/>
+            </wp:cNvGraphicFramePr>
+            <a:graphic xmlns:a="http://schemas.openxmlformats.org/drawingml/2006/main">
+              <a:graphicData uri="http://schemas.openxmlformats.org/drawingml/2006/picture">
+                <pic:pic xmlns:pic="http://schemas.openxmlformats.org/drawingml/2006/picture">
+                  <pic:nvPicPr>
+                    <pic:cNvPr id="0" name="Picture 11"/>
+                    <pic:cNvPicPr>
+                      <a:picLocks noChangeAspect="1" noChangeArrowheads="1"/>
+                    </pic:cNvPicPr>
+                  </pic:nvPicPr>
+                  <pic:blipFill>
+                    <a:blip r:embed="rId56">
+                      <a:extLst>
+                        <a:ext uri="{28A0092B-C50C-407E-A947-70E740481C1C}">
+                          <a14:useLocalDpi xmlns:a14="http://schemas.microsoft.com/office/drawing/2010/main" val="0"/>
+                        </a:ext>
+                      </a:extLst>
+                    </a:blip>
+                    <a:srcRect/>
+                    <a:stretch>
+                      <a:fillRect/>
+                    </a:stretch>
+                  </pic:blipFill>
+                  <pic:spPr bwMode="auto">
+                    <a:xfrm>
+                      <a:off x="0" y="0"/>
+                      <a:ext cx="5391150" cy="3476625"/>
+                    </a:xfrm>
+                    <a:prstGeom prst="rect">
+                      <a:avLst/>
+                    </a:prstGeom>
+                    <a:noFill/>
+                    <a:ln>
+                      <a:noFill/>
+                    </a:ln>
+                  </pic:spPr>
+                </pic:pic>
+              </a:graphicData>
+            </a:graphic>
+          </wp:inline>
+        </w:drawing>
+      </w:r>
+    </w:p>
+    <w:p>
+      <w:pPr>
+        <w:pStyle w:val="Descripcin"/>
+        <w:jc w:val="center"/>
+      </w:pPr>
+      <w:r>
+        <w:t xml:space="preserve">Ilustración </w:t>
+      </w:r>
+      <w:fldSimple w:instr=" SEQ Ilustración \* ARABIC ">
+        <w:r>
+          <w:rPr>
+            <w:noProof/>
+          </w:rPr>
+          <w:t>44</w:t>
+        </w:r>
+      </w:fldSimple>
+      <w:r>
+        <w:t xml:space="preserve">-Cronograma de momento de estabilización de </w:t>
+      </w:r>
+      <w:r>
+        <w:t>BCD</w:t>
+      </w:r>
+      <w:r>
+        <w:t xml:space="preserve"> tras </w:t>
+      </w:r>
+      <w:r>
+        <w:t>la conversión de DATA</w:t>
+      </w:r>
+    </w:p>
+    <w:p>
+      <w:r>
+        <w:t>Miau</w:t>
+      </w:r>
+    </w:p>
+    <w:p>
+      <w:pPr>
+        <w:keepNext/>
+      </w:pPr>
+      <w:r>
+        <w:rPr>
+          <w:noProof/>
+        </w:rPr>
+        <w:lastRenderedPageBreak/>
+        <w:drawing>
+          <wp:inline distT="0" distB="0" distL="0" distR="0" wp14:anchorId="1C59C493" wp14:editId="5B1764D8">
+            <wp:extent cx="5391150" cy="3495675"/>
+            <wp:effectExtent l="0" t="0" r="0" b="9525"/>
+            <wp:docPr id="242" name="Imagen 242"/>
+            <wp:cNvGraphicFramePr>
+              <a:graphicFrameLocks xmlns:a="http://schemas.openxmlformats.org/drawingml/2006/main" noChangeAspect="1"/>
+            </wp:cNvGraphicFramePr>
+            <a:graphic xmlns:a="http://schemas.openxmlformats.org/drawingml/2006/main">
+              <a:graphicData uri="http://schemas.openxmlformats.org/drawingml/2006/picture">
+                <pic:pic xmlns:pic="http://schemas.openxmlformats.org/drawingml/2006/picture">
+                  <pic:nvPicPr>
+                    <pic:cNvPr id="0" name="Picture 12"/>
+                    <pic:cNvPicPr>
+                      <a:picLocks noChangeAspect="1" noChangeArrowheads="1"/>
+                    </pic:cNvPicPr>
+                  </pic:nvPicPr>
+                  <pic:blipFill>
+                    <a:blip r:embed="rId57">
+                      <a:extLst>
+                        <a:ext uri="{28A0092B-C50C-407E-A947-70E740481C1C}">
+                          <a14:useLocalDpi xmlns:a14="http://schemas.microsoft.com/office/drawing/2010/main" val="0"/>
+                        </a:ext>
+                      </a:extLst>
+                    </a:blip>
+                    <a:srcRect/>
+                    <a:stretch>
+                      <a:fillRect/>
+                    </a:stretch>
+                  </pic:blipFill>
+                  <pic:spPr bwMode="auto">
+                    <a:xfrm>
+                      <a:off x="0" y="0"/>
+                      <a:ext cx="5391150" cy="3495675"/>
+                    </a:xfrm>
+                    <a:prstGeom prst="rect">
+                      <a:avLst/>
+                    </a:prstGeom>
+                    <a:noFill/>
+                    <a:ln>
+                      <a:noFill/>
+                    </a:ln>
+                  </pic:spPr>
+                </pic:pic>
+              </a:graphicData>
+            </a:graphic>
+          </wp:inline>
+        </w:drawing>
+      </w:r>
+    </w:p>
+    <w:p>
+      <w:pPr>
+        <w:pStyle w:val="Descripcin"/>
+        <w:jc w:val="center"/>
+      </w:pPr>
+      <w:r>
+        <w:t xml:space="preserve">Ilustración </w:t>
+      </w:r>
+      <w:fldSimple w:instr=" SEQ Ilustración \* ARABIC ">
+        <w:r>
+          <w:rPr>
+            <w:noProof/>
+          </w:rPr>
+          <w:t>45</w:t>
+        </w:r>
+      </w:fldSimple>
+      <w:r>
+        <w:t>-Cronograma de momento de estabilización de la salida del valor de voltaje por display</w:t>
+      </w:r>
+      <w:bookmarkStart w:id="19" w:name="_GoBack"/>
       <w:bookmarkEnd w:id="19"/>
     </w:p>
-    <w:p/>
     <w:sectPr>
-      <w:footerReference w:type="default" r:id="rId46"/>
+      <w:footerReference w:type="default" r:id="rId58"/>
       <w:pgSz w:w="11906" w:h="16838"/>
       <w:pgMar w:top="1417" w:right="1701" w:bottom="1417" w:left="1701" w:header="708" w:footer="708" w:gutter="0"/>
       <w:pgNumType w:start="0"/>
@@ -17393,7 +18584,7 @@
 </file>
 
 <file path=customXml/itemProps1.xml><?xml version="1.0" encoding="utf-8"?>
-<ds:datastoreItem xmlns:ds="http://schemas.openxmlformats.org/officeDocument/2006/customXml" ds:itemID="{BA856E93-D680-4916-9B19-DF6939955BDA}">
+<ds:datastoreItem xmlns:ds="http://schemas.openxmlformats.org/officeDocument/2006/customXml" ds:itemID="{D9D826F6-938B-46A7-B60C-C6540FFFA62C}">
   <ds:schemaRefs>
     <ds:schemaRef ds:uri="http://schemas.openxmlformats.org/officeDocument/2006/bibliography"/>
   </ds:schemaRefs>

</xml_diff>